<commit_message>
diagrama de clases y fin casos de uso
</commit_message>
<xml_diff>
--- a/CasosDeUso.docx
+++ b/CasosDeUso.docx
@@ -1,6 +1,6 @@
 
 <file path=word/document.xml><?xml version="1.0" encoding="utf-8"?>
-<w:document xmlns:wpc="http://schemas.microsoft.com/office/word/2010/wordprocessingCanvas" xmlns:mc="http://schemas.openxmlformats.org/markup-compatibility/2006" xmlns:o="urn:schemas-microsoft-com:office:office" xmlns:r="http://schemas.openxmlformats.org/officeDocument/2006/relationships" xmlns:m="http://schemas.openxmlformats.org/officeDocument/2006/math" xmlns:v="urn:schemas-microsoft-com:vml" xmlns:wp14="http://schemas.microsoft.com/office/word/2010/wordprocessingDrawing" xmlns:wp="http://schemas.openxmlformats.org/drawingml/2006/wordprocessingDrawing" xmlns:w10="urn:schemas-microsoft-com:office:word" xmlns:w="http://schemas.openxmlformats.org/wordprocessingml/2006/main" xmlns:w14="http://schemas.microsoft.com/office/word/2010/wordml" xmlns:w15="http://schemas.microsoft.com/office/word/2012/wordml" xmlns:wpg="http://schemas.microsoft.com/office/word/2010/wordprocessingGroup" xmlns:wpi="http://schemas.microsoft.com/office/word/2010/wordprocessingInk" xmlns:wne="http://schemas.microsoft.com/office/word/2006/wordml" xmlns:wps="http://schemas.microsoft.com/office/word/2010/wordprocessingShape" mc:Ignorable="w14 w15 wp14">
+<w:document xmlns:wpc="http://schemas.microsoft.com/office/word/2010/wordprocessingCanvas" xmlns:cx="http://schemas.microsoft.com/office/drawing/2014/chartex" xmlns:cx1="http://schemas.microsoft.com/office/drawing/2015/9/8/chartex" xmlns:cx2="http://schemas.microsoft.com/office/drawing/2015/10/21/chartex" xmlns:cx3="http://schemas.microsoft.com/office/drawing/2016/5/9/chartex" xmlns:cx4="http://schemas.microsoft.com/office/drawing/2016/5/10/chartex" xmlns:cx5="http://schemas.microsoft.com/office/drawing/2016/5/11/chartex" xmlns:cx6="http://schemas.microsoft.com/office/drawing/2016/5/12/chartex" xmlns:cx7="http://schemas.microsoft.com/office/drawing/2016/5/13/chartex" xmlns:cx8="http://schemas.microsoft.com/office/drawing/2016/5/14/chartex" xmlns:mc="http://schemas.openxmlformats.org/markup-compatibility/2006" xmlns:aink="http://schemas.microsoft.com/office/drawing/2016/ink" xmlns:am3d="http://schemas.microsoft.com/office/drawing/2017/model3d" xmlns:o="urn:schemas-microsoft-com:office:office" xmlns:r="http://schemas.openxmlformats.org/officeDocument/2006/relationships" xmlns:m="http://schemas.openxmlformats.org/officeDocument/2006/math" xmlns:v="urn:schemas-microsoft-com:vml" xmlns:wp14="http://schemas.microsoft.com/office/word/2010/wordprocessingDrawing" xmlns:wp="http://schemas.openxmlformats.org/drawingml/2006/wordprocessingDrawing" xmlns:w10="urn:schemas-microsoft-com:office:word" xmlns:w="http://schemas.openxmlformats.org/wordprocessingml/2006/main" xmlns:w14="http://schemas.microsoft.com/office/word/2010/wordml" xmlns:w15="http://schemas.microsoft.com/office/word/2012/wordml" xmlns:w16cid="http://schemas.microsoft.com/office/word/2016/wordml/cid" xmlns:w16se="http://schemas.microsoft.com/office/word/2015/wordml/symex" xmlns:wpg="http://schemas.microsoft.com/office/word/2010/wordprocessingGroup" xmlns:wpi="http://schemas.microsoft.com/office/word/2010/wordprocessingInk" xmlns:wne="http://schemas.microsoft.com/office/word/2006/wordml" xmlns:wps="http://schemas.microsoft.com/office/word/2010/wordprocessingShape" mc:Ignorable="w14 w15 w16se w16cid wp14">
   <w:body>
     <w:p>
       <w:pPr>
@@ -29,13 +29,8 @@
         <w:t>TITULO</w:t>
       </w:r>
       <w:r>
-        <w:t xml:space="preserve">: </w:t>
-      </w:r>
-      <w:proofErr w:type="spellStart"/>
-      <w:r>
-        <w:t>Login</w:t>
-      </w:r>
-      <w:proofErr w:type="spellEnd"/>
+        <w:t>: Login</w:t>
+      </w:r>
     </w:p>
     <w:p>
       <w:pPr>
@@ -77,15 +72,7 @@
         <w:tab/>
       </w:r>
       <w:r>
-        <w:t xml:space="preserve">Cualquier usuario que accede a la aplicación puede hacer </w:t>
-      </w:r>
-      <w:proofErr w:type="spellStart"/>
-      <w:r>
-        <w:t>login</w:t>
-      </w:r>
-      <w:proofErr w:type="spellEnd"/>
-      <w:r>
-        <w:t xml:space="preserve"> en esta para estar autentificado y poder realizar distintas acciones en función de su rol.</w:t>
+        <w:t>Cualquier usuario que accede a la aplicación puede hacer login en esta para estar autentificado y poder realizar distintas acciones en función de su rol.</w:t>
       </w:r>
     </w:p>
     <w:p>
@@ -131,23 +118,7 @@
       </w:pPr>
       <w:r>
         <w:tab/>
-        <w:t xml:space="preserve">El usuario se ha logado correctamente en el sistema, por lo que tiene un </w:t>
-      </w:r>
-      <w:proofErr w:type="spellStart"/>
-      <w:r>
-        <w:t>token</w:t>
-      </w:r>
-      <w:proofErr w:type="spellEnd"/>
-      <w:r>
-        <w:t xml:space="preserve"> de sesión y, además, observará un </w:t>
-      </w:r>
-      <w:proofErr w:type="spellStart"/>
-      <w:r>
-        <w:t>dasboard</w:t>
-      </w:r>
-      <w:proofErr w:type="spellEnd"/>
-      <w:r>
-        <w:t xml:space="preserve"> distinto en función de su rol.</w:t>
+        <w:t>El usuario se ha logado correctamente en el sistema, por lo que tiene un token de sesión y, además, observará un dasboard distinto en función de su rol.</w:t>
       </w:r>
     </w:p>
     <w:p>
@@ -187,15 +158,7 @@
         <w:jc w:val="both"/>
       </w:pPr>
       <w:r>
-        <w:t xml:space="preserve">Pulsa el botón de </w:t>
-      </w:r>
-      <w:proofErr w:type="spellStart"/>
-      <w:r>
-        <w:t>login</w:t>
-      </w:r>
-      <w:proofErr w:type="spellEnd"/>
-      <w:r>
-        <w:t xml:space="preserve"> dentro de la aplicación.</w:t>
+        <w:t>Pulsa el botón de login dentro de la aplicación.</w:t>
       </w:r>
     </w:p>
     <w:p>
@@ -208,15 +171,7 @@
         <w:jc w:val="both"/>
       </w:pPr>
       <w:r>
-        <w:t xml:space="preserve">La aplicación muestra una ventana de </w:t>
-      </w:r>
-      <w:proofErr w:type="spellStart"/>
-      <w:r>
-        <w:t>login</w:t>
-      </w:r>
-      <w:proofErr w:type="spellEnd"/>
-      <w:r>
-        <w:t>.</w:t>
+        <w:t>La aplicación muestra una ventana de login.</w:t>
       </w:r>
     </w:p>
     <w:p>
@@ -242,15 +197,7 @@
         <w:jc w:val="both"/>
       </w:pPr>
       <w:r>
-        <w:t xml:space="preserve">El sistema verifica los datos de </w:t>
-      </w:r>
-      <w:proofErr w:type="spellStart"/>
-      <w:r>
-        <w:t>autenficación</w:t>
-      </w:r>
-      <w:proofErr w:type="spellEnd"/>
-      <w:r>
-        <w:t>.</w:t>
+        <w:t>El sistema verifica los datos de autenficación.</w:t>
       </w:r>
     </w:p>
     <w:p>
@@ -263,15 +210,7 @@
         <w:jc w:val="both"/>
       </w:pPr>
       <w:r>
-        <w:t xml:space="preserve">El sistema muestra un </w:t>
-      </w:r>
-      <w:proofErr w:type="spellStart"/>
-      <w:r>
-        <w:t>dasboard</w:t>
-      </w:r>
-      <w:proofErr w:type="spellEnd"/>
-      <w:r>
-        <w:t xml:space="preserve"> en función del rol del usuario.</w:t>
+        <w:t>El sistema muestra un dasboard en función del rol del usuario.</w:t>
       </w:r>
     </w:p>
     <w:p>
@@ -327,15 +266,7 @@
         <w:jc w:val="both"/>
       </w:pPr>
       <w:r>
-        <w:t xml:space="preserve">7. La aplicación muestra una ventana de </w:t>
-      </w:r>
-      <w:proofErr w:type="spellStart"/>
-      <w:r>
-        <w:t>login</w:t>
-      </w:r>
-      <w:proofErr w:type="spellEnd"/>
-      <w:r>
-        <w:t>.</w:t>
+        <w:t>7. La aplicación muestra una ventana de login.</w:t>
       </w:r>
     </w:p>
     <w:p>
@@ -348,7 +279,6 @@
         <w:spacing w:after="0"/>
         <w:jc w:val="both"/>
       </w:pPr>
-      <w:bookmarkStart w:id="0" w:name="_GoBack"/>
       <w:r>
         <w:rPr>
           <w:b/>
@@ -357,10 +287,7 @@
         <w:t>CASO DE USO</w:t>
       </w:r>
       <w:r>
-        <w:t>:</w:t>
-      </w:r>
-      <w:r>
-        <w:t xml:space="preserve"> 02</w:t>
+        <w:t>: 02</w:t>
       </w:r>
     </w:p>
     <w:p>
@@ -375,13 +302,217 @@
         <w:t>TITULO</w:t>
       </w:r>
       <w:r>
+        <w:t>: Logout</w:t>
+      </w:r>
+    </w:p>
+    <w:p>
+      <w:pPr>
+        <w:spacing w:line="240" w:lineRule="auto"/>
+        <w:jc w:val="both"/>
+      </w:pPr>
+      <w:r>
+        <w:rPr>
+          <w:b/>
+        </w:rPr>
+        <w:t>ACTORES</w:t>
+      </w:r>
+      <w:r>
+        <w:t>: Superusuario, Administrador del Comercio, Empleado, Usuario</w:t>
+      </w:r>
+    </w:p>
+    <w:p>
+      <w:pPr>
+        <w:jc w:val="both"/>
+        <w:rPr>
+          <w:b/>
+        </w:rPr>
+      </w:pPr>
+      <w:r>
+        <w:rPr>
+          <w:b/>
+        </w:rPr>
+        <w:t>RESUMEN</w:t>
+      </w:r>
+    </w:p>
+    <w:p>
+      <w:pPr>
+        <w:jc w:val="both"/>
+      </w:pPr>
+      <w:r>
+        <w:rPr>
+          <w:b/>
+        </w:rPr>
+        <w:tab/>
+      </w:r>
+      <w:r>
+        <w:t>Cualquier usuario autenticado en el sistema puede deslogarse.</w:t>
+      </w:r>
+    </w:p>
+    <w:p>
+      <w:pPr>
+        <w:jc w:val="both"/>
+        <w:rPr>
+          <w:b/>
+        </w:rPr>
+      </w:pPr>
+      <w:r>
+        <w:rPr>
+          <w:b/>
+        </w:rPr>
+        <w:t>PRECONDICIONES</w:t>
+      </w:r>
+    </w:p>
+    <w:p>
+      <w:pPr>
+        <w:jc w:val="both"/>
+      </w:pPr>
+      <w:r>
+        <w:tab/>
+        <w:t>El usuario se ha logado previamente</w:t>
+      </w:r>
+    </w:p>
+    <w:p>
+      <w:pPr>
+        <w:jc w:val="both"/>
+        <w:rPr>
+          <w:b/>
+        </w:rPr>
+      </w:pPr>
+      <w:r>
+        <w:rPr>
+          <w:b/>
+        </w:rPr>
+        <w:t>POSTCONDICIONES</w:t>
+      </w:r>
+    </w:p>
+    <w:p>
+      <w:pPr>
+        <w:jc w:val="both"/>
+      </w:pPr>
+      <w:r>
+        <w:tab/>
+        <w:t>El usuario se desloguea.</w:t>
+      </w:r>
+    </w:p>
+    <w:p>
+      <w:pPr>
+        <w:jc w:val="both"/>
+        <w:rPr>
+          <w:b/>
+        </w:rPr>
+      </w:pPr>
+      <w:r>
+        <w:rPr>
+          <w:b/>
+        </w:rPr>
+        <w:t>CURSO BASICO</w:t>
+      </w:r>
+    </w:p>
+    <w:p>
+      <w:pPr>
+        <w:pStyle w:val="Prrafodelista"/>
+        <w:numPr>
+          <w:ilvl w:val="0"/>
+          <w:numId w:val="2"/>
+        </w:numPr>
+        <w:jc w:val="both"/>
+      </w:pPr>
+      <w:r>
+        <w:t>El Usuario pulsa el botón de logout.</w:t>
+      </w:r>
+    </w:p>
+    <w:p>
+      <w:pPr>
+        <w:pStyle w:val="Prrafodelista"/>
+        <w:numPr>
+          <w:ilvl w:val="0"/>
+          <w:numId w:val="2"/>
+        </w:numPr>
+        <w:jc w:val="both"/>
+      </w:pPr>
+      <w:r>
+        <w:t>El sistema elimina el token de sesión.</w:t>
+      </w:r>
+    </w:p>
+    <w:p>
+      <w:pPr>
+        <w:pStyle w:val="Prrafodelista"/>
+        <w:numPr>
+          <w:ilvl w:val="0"/>
+          <w:numId w:val="2"/>
+        </w:numPr>
+        <w:jc w:val="both"/>
+        <w:rPr>
+          <w:b/>
+        </w:rPr>
+      </w:pPr>
+      <w:r>
+        <w:t>El sistema muestra la ventana principal de la aplicación.</w:t>
+      </w:r>
+    </w:p>
+    <w:p>
+      <w:pPr>
+        <w:jc w:val="both"/>
+        <w:rPr>
+          <w:b/>
+        </w:rPr>
+      </w:pPr>
+      <w:r>
+        <w:rPr>
+          <w:b/>
+        </w:rPr>
+        <w:t>CAMINO ALTERNATIVO</w:t>
+      </w:r>
+    </w:p>
+    <w:p>
+      <w:pPr>
+        <w:rPr>
+          <w:b/>
+        </w:rPr>
+      </w:pPr>
+      <w:r>
+        <w:rPr>
+          <w:b/>
+        </w:rPr>
+        <w:br w:type="page"/>
+      </w:r>
+    </w:p>
+    <w:p>
+      <w:pPr>
+        <w:spacing w:after="0"/>
+        <w:jc w:val="both"/>
+      </w:pPr>
+      <w:r>
+        <w:rPr>
+          <w:b/>
+        </w:rPr>
+        <w:lastRenderedPageBreak/>
+        <w:t>CASO DE USO</w:t>
+      </w:r>
+      <w:r>
+        <w:t>: 0</w:t>
+      </w:r>
+      <w:r>
+        <w:t>3</w:t>
+      </w:r>
+    </w:p>
+    <w:p>
+      <w:pPr>
+        <w:spacing w:after="0"/>
+        <w:jc w:val="both"/>
+      </w:pPr>
+      <w:r>
+        <w:rPr>
+          <w:b/>
+        </w:rPr>
+        <w:t>TITULO</w:t>
+      </w:r>
+      <w:r>
         <w:t xml:space="preserve">: </w:t>
       </w:r>
-      <w:proofErr w:type="spellStart"/>
-      <w:r>
-        <w:t>Logout</w:t>
-      </w:r>
-      <w:proofErr w:type="spellEnd"/>
+      <w:r>
+        <w:t>Registrar Comercio</w:t>
+      </w:r>
     </w:p>
     <w:p>
       <w:pPr>
@@ -395,15 +526,339 @@
         <w:t>ACTORES</w:t>
       </w:r>
       <w:r>
+        <w:t>: Superusuario, Administrador del Comercio</w:t>
+      </w:r>
+    </w:p>
+    <w:p>
+      <w:pPr>
+        <w:jc w:val="both"/>
+        <w:rPr>
+          <w:b/>
+        </w:rPr>
+      </w:pPr>
+      <w:r>
+        <w:rPr>
+          <w:b/>
+        </w:rPr>
+        <w:t>RESUMEN</w:t>
+      </w:r>
+    </w:p>
+    <w:p>
+      <w:pPr>
+        <w:jc w:val="both"/>
+      </w:pPr>
+      <w:r>
+        <w:rPr>
+          <w:b/>
+        </w:rPr>
+        <w:tab/>
+      </w:r>
+      <w:r>
+        <w:t>Una persona con un comercio o el superusuario puede registrar un comercio en la aplicación para mostrar todos los artículos que desee.</w:t>
+      </w:r>
+    </w:p>
+    <w:p>
+      <w:pPr>
+        <w:jc w:val="both"/>
+        <w:rPr>
+          <w:b/>
+        </w:rPr>
+      </w:pPr>
+      <w:r>
+        <w:rPr>
+          <w:b/>
+        </w:rPr>
+        <w:t>PRECONDICIONES</w:t>
+      </w:r>
+    </w:p>
+    <w:p>
+      <w:pPr>
+        <w:jc w:val="both"/>
+      </w:pPr>
+      <w:r>
+        <w:tab/>
+      </w:r>
+      <w:r>
+        <w:t>La persona ha accedido a la aplicación o el superusuario se ha autentificado en la aplicación.</w:t>
+      </w:r>
+    </w:p>
+    <w:p>
+      <w:pPr>
+        <w:jc w:val="both"/>
+        <w:rPr>
+          <w:b/>
+        </w:rPr>
+      </w:pPr>
+      <w:r>
+        <w:rPr>
+          <w:b/>
+        </w:rPr>
+        <w:t>POSTCONDICIONES</w:t>
+      </w:r>
+    </w:p>
+    <w:p>
+      <w:pPr>
+        <w:jc w:val="both"/>
+      </w:pPr>
+      <w:r>
+        <w:tab/>
+      </w:r>
+      <w:r>
+        <w:t>El comercio queda registrado en la aplicación con un perfil relleno con los datos solicitados pero sin artículos, que estos serán incluidos posteriormente por el administrador de la empresa. El administrador de la empresa queda registrado en la aplicación con el rol de “admin”.</w:t>
+      </w:r>
+    </w:p>
+    <w:p>
+      <w:pPr>
+        <w:jc w:val="both"/>
+        <w:rPr>
+          <w:b/>
+        </w:rPr>
+      </w:pPr>
+      <w:r>
+        <w:rPr>
+          <w:b/>
+        </w:rPr>
+        <w:t>CURSO BASICO</w:t>
+      </w:r>
+    </w:p>
+    <w:p>
+      <w:pPr>
+        <w:pStyle w:val="Prrafodelista"/>
+        <w:numPr>
+          <w:ilvl w:val="0"/>
+          <w:numId w:val="3"/>
+        </w:numPr>
+        <w:jc w:val="both"/>
+        <w:rPr>
+          <w:b/>
+        </w:rPr>
+      </w:pPr>
+      <w:r>
+        <w:t>El usuario selecciona la opción registrar comercio.</w:t>
+      </w:r>
+    </w:p>
+    <w:p>
+      <w:pPr>
+        <w:pStyle w:val="Prrafodelista"/>
+        <w:numPr>
+          <w:ilvl w:val="0"/>
+          <w:numId w:val="3"/>
+        </w:numPr>
+        <w:jc w:val="both"/>
+        <w:rPr>
+          <w:b/>
+        </w:rPr>
+      </w:pPr>
+      <w:r>
+        <w:t>El sistema muestra un formulario para introducir los datos: Email, Contraseña, nombre del comercio, localización, logotipo del comercio, información adicional y fotografías representativas.</w:t>
+      </w:r>
+    </w:p>
+    <w:p>
+      <w:pPr>
+        <w:pStyle w:val="Prrafodelista"/>
+        <w:numPr>
+          <w:ilvl w:val="0"/>
+          <w:numId w:val="3"/>
+        </w:numPr>
+        <w:jc w:val="both"/>
+        <w:rPr>
+          <w:b/>
+        </w:rPr>
+      </w:pPr>
+      <w:r>
+        <w:t>El usuario introduce todos los datos, siendo obligatorios el email, contraseña y nombre.</w:t>
+      </w:r>
+    </w:p>
+    <w:p>
+      <w:pPr>
+        <w:pStyle w:val="Prrafodelista"/>
+        <w:numPr>
+          <w:ilvl w:val="0"/>
+          <w:numId w:val="3"/>
+        </w:numPr>
+        <w:jc w:val="both"/>
+        <w:rPr>
+          <w:b/>
+        </w:rPr>
+      </w:pPr>
+      <w:r>
+        <w:t>El sistema guarda los datos en la base de datos.</w:t>
+      </w:r>
+    </w:p>
+    <w:p>
+      <w:pPr>
+        <w:pStyle w:val="Prrafodelista"/>
+        <w:numPr>
+          <w:ilvl w:val="0"/>
+          <w:numId w:val="3"/>
+        </w:numPr>
+        <w:jc w:val="both"/>
+        <w:rPr>
+          <w:b/>
+        </w:rPr>
+      </w:pPr>
+      <w:r>
+        <w:t>El sistema muestra una ventana de confirmación.</w:t>
+      </w:r>
+    </w:p>
+    <w:p>
+      <w:pPr>
+        <w:jc w:val="both"/>
+        <w:rPr>
+          <w:b/>
+        </w:rPr>
+      </w:pPr>
+      <w:r>
+        <w:rPr>
+          <w:b/>
+        </w:rPr>
+        <w:t>CAMINO ALTERNATIVO</w:t>
+      </w:r>
+    </w:p>
+    <w:p>
+      <w:pPr>
+        <w:pStyle w:val="Prrafodelista"/>
+        <w:numPr>
+          <w:ilvl w:val="0"/>
+          <w:numId w:val="4"/>
+        </w:numPr>
+        <w:jc w:val="both"/>
+        <w:rPr>
+          <w:b/>
+        </w:rPr>
+      </w:pPr>
+      <w:r>
+        <w:rPr>
+          <w:bCs/>
+        </w:rPr>
+        <w:t>El superusuario selecciona la opción de añadir comercio.</w:t>
+      </w:r>
+    </w:p>
+    <w:p>
+      <w:pPr>
+        <w:pStyle w:val="Prrafodelista"/>
+        <w:numPr>
+          <w:ilvl w:val="0"/>
+          <w:numId w:val="4"/>
+        </w:numPr>
+        <w:jc w:val="both"/>
+        <w:rPr>
+          <w:b/>
+        </w:rPr>
+      </w:pPr>
+      <w:r>
+        <w:t>El sistema muestra un formulario para introducir los datos: Email, Contraseña, nombre del comercio, localización, logotipo del comercio, información adicional y fotografías representativas.</w:t>
+      </w:r>
+    </w:p>
+    <w:p>
+      <w:pPr>
+        <w:pStyle w:val="Prrafodelista"/>
+        <w:numPr>
+          <w:ilvl w:val="0"/>
+          <w:numId w:val="4"/>
+        </w:numPr>
+        <w:jc w:val="both"/>
+        <w:rPr>
+          <w:b/>
+        </w:rPr>
+      </w:pPr>
+      <w:r>
+        <w:t xml:space="preserve">El </w:t>
+      </w:r>
+      <w:r>
+        <w:t>super</w:t>
+      </w:r>
+      <w:r>
+        <w:t>usuario introduce todos los datos, siendo obligatorios el email, contraseña y nombre.</w:t>
+      </w:r>
+    </w:p>
+    <w:p>
+      <w:pPr>
+        <w:pStyle w:val="Prrafodelista"/>
+        <w:numPr>
+          <w:ilvl w:val="0"/>
+          <w:numId w:val="4"/>
+        </w:numPr>
+        <w:jc w:val="both"/>
+        <w:rPr>
+          <w:b/>
+        </w:rPr>
+      </w:pPr>
+      <w:r>
+        <w:t>El sistema guarda los datos en la base de datos.</w:t>
+      </w:r>
+    </w:p>
+    <w:p>
+      <w:pPr>
+        <w:pStyle w:val="Prrafodelista"/>
+        <w:numPr>
+          <w:ilvl w:val="0"/>
+          <w:numId w:val="4"/>
+        </w:numPr>
+        <w:jc w:val="both"/>
+      </w:pPr>
+      <w:r>
+        <w:t>El sistema muestra una ventana de confirmación.</w:t>
+      </w:r>
+    </w:p>
+    <w:p>
+      <w:r>
+        <w:br w:type="page"/>
+      </w:r>
+    </w:p>
+    <w:p>
+      <w:pPr>
+        <w:spacing w:after="0"/>
+        <w:jc w:val="both"/>
+      </w:pPr>
+      <w:r>
+        <w:rPr>
+          <w:b/>
+        </w:rPr>
+        <w:lastRenderedPageBreak/>
+        <w:t>CASO DE USO</w:t>
+      </w:r>
+      <w:r>
+        <w:t>: 0</w:t>
+      </w:r>
+      <w:r>
+        <w:t>4</w:t>
+      </w:r>
+    </w:p>
+    <w:p>
+      <w:pPr>
+        <w:spacing w:after="0"/>
+        <w:jc w:val="both"/>
+      </w:pPr>
+      <w:r>
+        <w:rPr>
+          <w:b/>
+        </w:rPr>
+        <w:t>TITULO</w:t>
+      </w:r>
+      <w:r>
+        <w:t xml:space="preserve">: Registrar </w:t>
+      </w:r>
+      <w:r>
+        <w:t>Usuario</w:t>
+      </w:r>
+    </w:p>
+    <w:p>
+      <w:pPr>
+        <w:spacing w:line="240" w:lineRule="auto"/>
+        <w:jc w:val="both"/>
+      </w:pPr>
+      <w:r>
+        <w:rPr>
+          <w:b/>
+        </w:rPr>
+        <w:t>ACTORES</w:t>
+      </w:r>
+      <w:r>
         <w:t xml:space="preserve">: </w:t>
       </w:r>
-      <w:proofErr w:type="spellStart"/>
-      <w:r>
-        <w:t>Superusuario</w:t>
-      </w:r>
-      <w:proofErr w:type="spellEnd"/>
-      <w:r>
-        <w:t>, Administrador del Comercio, Empleado, Usuario</w:t>
+      <w:r>
+        <w:t>Cualquier Persona</w:t>
       </w:r>
     </w:p>
     <w:p>
@@ -431,16 +886,34 @@
         <w:tab/>
       </w:r>
       <w:r>
-        <w:t xml:space="preserve">Cualquier usuario </w:t>
-      </w:r>
-      <w:r>
-        <w:t xml:space="preserve">autenticado en el sistema puede </w:t>
-      </w:r>
-      <w:proofErr w:type="spellStart"/>
-      <w:r>
-        <w:t>deslogarse</w:t>
-      </w:r>
-      <w:proofErr w:type="spellEnd"/>
+        <w:t xml:space="preserve">Una persona </w:t>
+      </w:r>
+      <w:r>
+        <w:t>puede registrarse en la aplicación para realizar pedidos y compras de los distintos articulso que existe en la aplicación.</w:t>
+      </w:r>
+    </w:p>
+    <w:p>
+      <w:pPr>
+        <w:jc w:val="both"/>
+        <w:rPr>
+          <w:b/>
+        </w:rPr>
+      </w:pPr>
+      <w:r>
+        <w:rPr>
+          <w:b/>
+        </w:rPr>
+        <w:t>PRECONDICIONES</w:t>
+      </w:r>
+    </w:p>
+    <w:p>
+      <w:pPr>
+        <w:jc w:val="both"/>
+      </w:pPr>
+      <w:r>
+        <w:tab/>
+        <w:t>La persona ha accedido a la aplicación</w:t>
+      </w:r>
       <w:r>
         <w:t>.</w:t>
       </w:r>
@@ -456,6 +929,253 @@
         <w:rPr>
           <w:b/>
         </w:rPr>
+        <w:t>POSTCONDICIONES</w:t>
+      </w:r>
+    </w:p>
+    <w:p>
+      <w:pPr>
+        <w:jc w:val="both"/>
+      </w:pPr>
+      <w:r>
+        <w:tab/>
+      </w:r>
+      <w:r>
+        <w:t>El usuario queda registrado en la aplicación con el rol de “user” para poder realizar compras en la aplicación.</w:t>
+      </w:r>
+      <w:r>
+        <w:t xml:space="preserve"> </w:t>
+      </w:r>
+    </w:p>
+    <w:p>
+      <w:pPr>
+        <w:jc w:val="both"/>
+        <w:rPr>
+          <w:b/>
+        </w:rPr>
+      </w:pPr>
+      <w:r>
+        <w:rPr>
+          <w:b/>
+        </w:rPr>
+        <w:t>CURSO BASICO</w:t>
+      </w:r>
+    </w:p>
+    <w:p>
+      <w:pPr>
+        <w:pStyle w:val="Prrafodelista"/>
+        <w:numPr>
+          <w:ilvl w:val="0"/>
+          <w:numId w:val="5"/>
+        </w:numPr>
+        <w:jc w:val="both"/>
+        <w:rPr>
+          <w:b/>
+        </w:rPr>
+      </w:pPr>
+      <w:r>
+        <w:t>El usuario selecciona la opción registrar</w:t>
+      </w:r>
+      <w:r>
+        <w:t>se</w:t>
+      </w:r>
+      <w:r>
+        <w:t>.</w:t>
+      </w:r>
+    </w:p>
+    <w:p>
+      <w:pPr>
+        <w:pStyle w:val="Prrafodelista"/>
+        <w:numPr>
+          <w:ilvl w:val="0"/>
+          <w:numId w:val="5"/>
+        </w:numPr>
+        <w:jc w:val="both"/>
+        <w:rPr>
+          <w:b/>
+        </w:rPr>
+      </w:pPr>
+      <w:r>
+        <w:t>El sistema muestra un formulario para introducir los datos: Email</w:t>
+      </w:r>
+      <w:r>
+        <w:t xml:space="preserve"> y </w:t>
+      </w:r>
+      <w:r>
+        <w:t>Contraseña</w:t>
+      </w:r>
+    </w:p>
+    <w:p>
+      <w:pPr>
+        <w:pStyle w:val="Prrafodelista"/>
+        <w:numPr>
+          <w:ilvl w:val="0"/>
+          <w:numId w:val="5"/>
+        </w:numPr>
+        <w:jc w:val="both"/>
+        <w:rPr>
+          <w:b/>
+        </w:rPr>
+      </w:pPr>
+      <w:r>
+        <w:t>El usuario introduce todos los datos</w:t>
+      </w:r>
+      <w:r>
+        <w:t>. Todos obligatorios</w:t>
+      </w:r>
+    </w:p>
+    <w:p>
+      <w:pPr>
+        <w:pStyle w:val="Prrafodelista"/>
+        <w:numPr>
+          <w:ilvl w:val="0"/>
+          <w:numId w:val="5"/>
+        </w:numPr>
+        <w:jc w:val="both"/>
+        <w:rPr>
+          <w:b/>
+        </w:rPr>
+      </w:pPr>
+      <w:r>
+        <w:t>El sistema guarda los datos en la base de datos.</w:t>
+      </w:r>
+    </w:p>
+    <w:p>
+      <w:pPr>
+        <w:pStyle w:val="Prrafodelista"/>
+        <w:numPr>
+          <w:ilvl w:val="0"/>
+          <w:numId w:val="5"/>
+        </w:numPr>
+        <w:jc w:val="both"/>
+        <w:rPr>
+          <w:b/>
+        </w:rPr>
+      </w:pPr>
+      <w:r>
+        <w:t>El sistema muestra una ventana de confirmación.</w:t>
+      </w:r>
+    </w:p>
+    <w:p>
+      <w:pPr>
+        <w:jc w:val="both"/>
+        <w:rPr>
+          <w:b/>
+        </w:rPr>
+      </w:pPr>
+      <w:r>
+        <w:rPr>
+          <w:b/>
+        </w:rPr>
+        <w:t>CAMINO ALTERNATIVO</w:t>
+      </w:r>
+    </w:p>
+    <w:p>
+      <w:pPr>
+        <w:rPr>
+          <w:b/>
+        </w:rPr>
+      </w:pPr>
+      <w:r>
+        <w:rPr>
+          <w:b/>
+        </w:rPr>
+        <w:br w:type="page"/>
+      </w:r>
+    </w:p>
+    <w:p>
+      <w:pPr>
+        <w:spacing w:after="0"/>
+        <w:jc w:val="both"/>
+      </w:pPr>
+      <w:r>
+        <w:rPr>
+          <w:b/>
+        </w:rPr>
+        <w:lastRenderedPageBreak/>
+        <w:t>CASO DE USO</w:t>
+      </w:r>
+      <w:r>
+        <w:t>: 0</w:t>
+      </w:r>
+      <w:r>
+        <w:t>5</w:t>
+      </w:r>
+    </w:p>
+    <w:p>
+      <w:pPr>
+        <w:spacing w:after="0"/>
+        <w:jc w:val="both"/>
+      </w:pPr>
+      <w:r>
+        <w:rPr>
+          <w:b/>
+        </w:rPr>
+        <w:t>TITULO</w:t>
+      </w:r>
+      <w:r>
+        <w:t xml:space="preserve">: </w:t>
+      </w:r>
+      <w:r>
+        <w:t>Añadir Articulo al inventario</w:t>
+      </w:r>
+    </w:p>
+    <w:p>
+      <w:pPr>
+        <w:spacing w:line="240" w:lineRule="auto"/>
+        <w:jc w:val="both"/>
+      </w:pPr>
+      <w:r>
+        <w:rPr>
+          <w:b/>
+        </w:rPr>
+        <w:t>ACTORES</w:t>
+      </w:r>
+      <w:r>
+        <w:t xml:space="preserve">: </w:t>
+      </w:r>
+      <w:r>
+        <w:t>Administrador de comercio y Empleado</w:t>
+      </w:r>
+    </w:p>
+    <w:p>
+      <w:pPr>
+        <w:jc w:val="both"/>
+        <w:rPr>
+          <w:b/>
+        </w:rPr>
+      </w:pPr>
+      <w:r>
+        <w:rPr>
+          <w:b/>
+        </w:rPr>
+        <w:t>RESUMEN</w:t>
+      </w:r>
+    </w:p>
+    <w:p>
+      <w:pPr>
+        <w:jc w:val="both"/>
+      </w:pPr>
+      <w:r>
+        <w:rPr>
+          <w:b/>
+        </w:rPr>
+        <w:tab/>
+      </w:r>
+      <w:r>
+        <w:t>El administrador del comercio un empelado asociado a ese comercio puede introducir un articulo al inventario para que aparezca en la aplicación para que los usuarios puedan visualizarlo.</w:t>
+      </w:r>
+    </w:p>
+    <w:p>
+      <w:pPr>
+        <w:jc w:val="both"/>
+        <w:rPr>
+          <w:b/>
+        </w:rPr>
+      </w:pPr>
+      <w:r>
+        <w:rPr>
+          <w:b/>
+        </w:rPr>
         <w:t>PRECONDICIONES</w:t>
       </w:r>
     </w:p>
@@ -465,10 +1185,9 @@
       </w:pPr>
       <w:r>
         <w:tab/>
-        <w:t xml:space="preserve">El usuario se ha </w:t>
-      </w:r>
-      <w:r>
-        <w:t>logado previamente</w:t>
+      </w:r>
+      <w:r>
+        <w:t>El administrador o empleado se ha autenticado en la aplicación.</w:t>
       </w:r>
     </w:p>
     <w:p>
@@ -491,18 +1210,272 @@
       </w:pPr>
       <w:r>
         <w:tab/>
+      </w:r>
+      <w:r>
+        <w:t>El articulo queda registrado en el inventario del comercio y es visible para todos los usuarios de esta aplicación.</w:t>
+      </w:r>
+      <w:r>
+        <w:t xml:space="preserve"> </w:t>
+      </w:r>
+    </w:p>
+    <w:p>
+      <w:pPr>
+        <w:jc w:val="both"/>
+        <w:rPr>
+          <w:b/>
+        </w:rPr>
+      </w:pPr>
+      <w:r>
+        <w:rPr>
+          <w:b/>
+        </w:rPr>
+        <w:t>CURSO BASICO</w:t>
+      </w:r>
+    </w:p>
+    <w:p>
+      <w:pPr>
+        <w:pStyle w:val="Prrafodelista"/>
+        <w:numPr>
+          <w:ilvl w:val="0"/>
+          <w:numId w:val="7"/>
+        </w:numPr>
+        <w:jc w:val="both"/>
+        <w:rPr>
+          <w:b/>
+        </w:rPr>
+      </w:pPr>
+      <w:r>
         <w:t xml:space="preserve">El </w:t>
       </w:r>
       <w:r>
-        <w:t xml:space="preserve">usuario se </w:t>
-      </w:r>
-      <w:proofErr w:type="spellStart"/>
-      <w:r>
-        <w:t>desloguea</w:t>
-      </w:r>
-      <w:proofErr w:type="spellEnd"/>
-      <w:r>
-        <w:t>.</w:t>
+        <w:t>administrador/empleado accede al dasboard de gestión del comercio y va a la pestaña de inventario.</w:t>
+      </w:r>
+    </w:p>
+    <w:p>
+      <w:pPr>
+        <w:pStyle w:val="Prrafodelista"/>
+        <w:numPr>
+          <w:ilvl w:val="0"/>
+          <w:numId w:val="7"/>
+        </w:numPr>
+        <w:jc w:val="both"/>
+        <w:rPr>
+          <w:b/>
+        </w:rPr>
+      </w:pPr>
+      <w:r>
+        <w:t>El administrador /empleado pulsa el botón de añadir nuevo articulo.</w:t>
+      </w:r>
+    </w:p>
+    <w:p>
+      <w:pPr>
+        <w:pStyle w:val="Prrafodelista"/>
+        <w:numPr>
+          <w:ilvl w:val="0"/>
+          <w:numId w:val="7"/>
+        </w:numPr>
+        <w:jc w:val="both"/>
+        <w:rPr>
+          <w:b/>
+        </w:rPr>
+      </w:pPr>
+      <w:r>
+        <w:t>El sistema muestra un formulario para introducir los datos del articulo: Titulo, Descripcion, Precio, Cantidad, Codigo de Barras.</w:t>
+      </w:r>
+    </w:p>
+    <w:p>
+      <w:pPr>
+        <w:pStyle w:val="Prrafodelista"/>
+        <w:numPr>
+          <w:ilvl w:val="0"/>
+          <w:numId w:val="7"/>
+        </w:numPr>
+        <w:jc w:val="both"/>
+        <w:rPr>
+          <w:b/>
+        </w:rPr>
+      </w:pPr>
+      <w:r>
+        <w:t>El administrador/empleado introduce todos los datos.</w:t>
+      </w:r>
+    </w:p>
+    <w:p>
+      <w:pPr>
+        <w:pStyle w:val="Prrafodelista"/>
+        <w:numPr>
+          <w:ilvl w:val="0"/>
+          <w:numId w:val="7"/>
+        </w:numPr>
+        <w:jc w:val="both"/>
+        <w:rPr>
+          <w:b/>
+        </w:rPr>
+      </w:pPr>
+      <w:r>
+        <w:t>El sistema registra el articulo.</w:t>
+      </w:r>
+    </w:p>
+    <w:p>
+      <w:pPr>
+        <w:jc w:val="both"/>
+        <w:rPr>
+          <w:b/>
+        </w:rPr>
+      </w:pPr>
+      <w:r>
+        <w:rPr>
+          <w:b/>
+        </w:rPr>
+        <w:t>CAMINO ALTERNATIVO</w:t>
+      </w:r>
+    </w:p>
+    <w:p>
+      <w:pPr>
+        <w:jc w:val="both"/>
+        <w:rPr>
+          <w:b/>
+        </w:rPr>
+      </w:pPr>
+    </w:p>
+    <w:p>
+      <w:pPr>
+        <w:ind w:firstLine="708"/>
+        <w:jc w:val="both"/>
+      </w:pPr>
+    </w:p>
+    <w:p>
+      <w:r>
+        <w:br w:type="page"/>
+      </w:r>
+    </w:p>
+    <w:p>
+      <w:pPr>
+        <w:spacing w:after="0"/>
+        <w:jc w:val="both"/>
+      </w:pPr>
+      <w:r>
+        <w:rPr>
+          <w:b/>
+        </w:rPr>
+        <w:lastRenderedPageBreak/>
+        <w:t>CASO DE USO</w:t>
+      </w:r>
+      <w:r>
+        <w:t>: 06</w:t>
+      </w:r>
+    </w:p>
+    <w:p>
+      <w:pPr>
+        <w:spacing w:after="0"/>
+        <w:jc w:val="both"/>
+      </w:pPr>
+      <w:r>
+        <w:rPr>
+          <w:b/>
+        </w:rPr>
+        <w:t>TITULO</w:t>
+      </w:r>
+      <w:r>
+        <w:t xml:space="preserve">: </w:t>
+      </w:r>
+      <w:r>
+        <w:t>Buscar un Articulo</w:t>
+      </w:r>
+    </w:p>
+    <w:p>
+      <w:pPr>
+        <w:spacing w:line="240" w:lineRule="auto"/>
+        <w:jc w:val="both"/>
+      </w:pPr>
+      <w:r>
+        <w:rPr>
+          <w:b/>
+        </w:rPr>
+        <w:t>ACTORES</w:t>
+      </w:r>
+      <w:r>
+        <w:t xml:space="preserve">: </w:t>
+      </w:r>
+      <w:r>
+        <w:t>Cualquier Persona</w:t>
+      </w:r>
+    </w:p>
+    <w:p>
+      <w:pPr>
+        <w:jc w:val="both"/>
+        <w:rPr>
+          <w:b/>
+        </w:rPr>
+      </w:pPr>
+      <w:r>
+        <w:rPr>
+          <w:b/>
+        </w:rPr>
+        <w:t>RESUMEN</w:t>
+      </w:r>
+    </w:p>
+    <w:p>
+      <w:pPr>
+        <w:jc w:val="both"/>
+      </w:pPr>
+      <w:r>
+        <w:rPr>
+          <w:b/>
+        </w:rPr>
+        <w:tab/>
+      </w:r>
+      <w:r>
+        <w:t>Cualquier persona que acceda a la aplicación puede buscar un articulo por su nombre, o visualizar todos ellos hasta encontrar el articulo deseado.</w:t>
+      </w:r>
+    </w:p>
+    <w:p>
+      <w:pPr>
+        <w:jc w:val="both"/>
+        <w:rPr>
+          <w:b/>
+        </w:rPr>
+      </w:pPr>
+      <w:r>
+        <w:rPr>
+          <w:b/>
+        </w:rPr>
+        <w:t>PRECONDICIONES</w:t>
+      </w:r>
+    </w:p>
+    <w:p>
+      <w:pPr>
+        <w:jc w:val="both"/>
+      </w:pPr>
+      <w:r>
+        <w:tab/>
+      </w:r>
+      <w:r>
+        <w:t>El usuario ha accedido a la aplicación</w:t>
+      </w:r>
+    </w:p>
+    <w:p>
+      <w:pPr>
+        <w:jc w:val="both"/>
+        <w:rPr>
+          <w:b/>
+        </w:rPr>
+      </w:pPr>
+      <w:r>
+        <w:rPr>
+          <w:b/>
+        </w:rPr>
+        <w:t>POSTCONDICIONES</w:t>
+      </w:r>
+    </w:p>
+    <w:p>
+      <w:pPr>
+        <w:jc w:val="both"/>
+      </w:pPr>
+      <w:r>
+        <w:tab/>
+      </w:r>
+      <w:r>
+        <w:t>El usuario encuentra un articulo.</w:t>
       </w:r>
     </w:p>
     <w:p>
@@ -524,58 +1497,21 @@
         <w:pStyle w:val="Prrafodelista"/>
         <w:numPr>
           <w:ilvl w:val="0"/>
-          <w:numId w:val="2"/>
-        </w:numPr>
-        <w:jc w:val="both"/>
-      </w:pPr>
-      <w:r>
-        <w:t xml:space="preserve">El Usuario pulsa el botón de </w:t>
-      </w:r>
-      <w:proofErr w:type="spellStart"/>
-      <w:r>
-        <w:t>logout</w:t>
-      </w:r>
-      <w:proofErr w:type="spellEnd"/>
-      <w:r>
-        <w:t>.</w:t>
-      </w:r>
-    </w:p>
-    <w:p>
-      <w:pPr>
-        <w:pStyle w:val="Prrafodelista"/>
-        <w:numPr>
-          <w:ilvl w:val="0"/>
-          <w:numId w:val="2"/>
-        </w:numPr>
-        <w:jc w:val="both"/>
-      </w:pPr>
-      <w:r>
-        <w:t xml:space="preserve">El sistema elimina el </w:t>
-      </w:r>
-      <w:proofErr w:type="spellStart"/>
-      <w:r>
-        <w:t>token</w:t>
-      </w:r>
-      <w:proofErr w:type="spellEnd"/>
-      <w:r>
-        <w:t xml:space="preserve"> de sesión.</w:t>
-      </w:r>
-    </w:p>
-    <w:p>
-      <w:pPr>
-        <w:pStyle w:val="Prrafodelista"/>
-        <w:numPr>
-          <w:ilvl w:val="0"/>
-          <w:numId w:val="2"/>
-        </w:numPr>
-        <w:jc w:val="both"/>
-        <w:rPr>
-          <w:b/>
-        </w:rPr>
-      </w:pPr>
-      <w:r>
-        <w:t>El sistema muestra la ventana principal de la aplicación.</w:t>
-      </w:r>
+          <w:numId w:val="8"/>
+        </w:numPr>
+        <w:jc w:val="both"/>
+        <w:rPr>
+          <w:b/>
+        </w:rPr>
+      </w:pPr>
+      <w:r>
+        <w:t xml:space="preserve">El usuario </w:t>
+      </w:r>
+      <w:r>
+        <w:t>busca el articulo desde la pantalla principal.</w:t>
+      </w:r>
+      <w:bookmarkStart w:id="0" w:name="_GoBack"/>
+      <w:bookmarkEnd w:id="0"/>
     </w:p>
     <w:p>
       <w:pPr>
@@ -591,12 +1527,555 @@
         <w:t>CAMINO ALTERNATIVO</w:t>
       </w:r>
     </w:p>
-    <w:bookmarkEnd w:id="0"/>
-    <w:p>
-      <w:pPr>
-        <w:ind w:firstLine="708"/>
-        <w:jc w:val="both"/>
-      </w:pPr>
+    <w:p>
+      <w:pPr>
+        <w:rPr>
+          <w:b/>
+        </w:rPr>
+      </w:pPr>
+      <w:r>
+        <w:rPr>
+          <w:b/>
+        </w:rPr>
+        <w:br w:type="page"/>
+      </w:r>
+    </w:p>
+    <w:p>
+      <w:pPr>
+        <w:spacing w:after="0"/>
+        <w:jc w:val="both"/>
+      </w:pPr>
+      <w:r>
+        <w:rPr>
+          <w:b/>
+        </w:rPr>
+        <w:lastRenderedPageBreak/>
+        <w:t>CASO DE USO</w:t>
+      </w:r>
+      <w:r>
+        <w:t>: 0</w:t>
+      </w:r>
+      <w:r>
+        <w:t>7</w:t>
+      </w:r>
+    </w:p>
+    <w:p>
+      <w:pPr>
+        <w:spacing w:after="0"/>
+        <w:jc w:val="both"/>
+      </w:pPr>
+      <w:r>
+        <w:rPr>
+          <w:b/>
+        </w:rPr>
+        <w:t>TITULO</w:t>
+      </w:r>
+      <w:r>
+        <w:t xml:space="preserve">: </w:t>
+      </w:r>
+      <w:r>
+        <w:t>Añadir un Articulo al Carrito</w:t>
+      </w:r>
+    </w:p>
+    <w:p>
+      <w:pPr>
+        <w:spacing w:line="240" w:lineRule="auto"/>
+        <w:jc w:val="both"/>
+      </w:pPr>
+      <w:r>
+        <w:rPr>
+          <w:b/>
+        </w:rPr>
+        <w:t>ACTORES</w:t>
+      </w:r>
+      <w:r>
+        <w:t xml:space="preserve">: </w:t>
+      </w:r>
+      <w:r>
+        <w:t>Usuario</w:t>
+      </w:r>
+    </w:p>
+    <w:p>
+      <w:pPr>
+        <w:jc w:val="both"/>
+        <w:rPr>
+          <w:b/>
+        </w:rPr>
+      </w:pPr>
+      <w:r>
+        <w:rPr>
+          <w:b/>
+        </w:rPr>
+        <w:t>RESUMEN</w:t>
+      </w:r>
+    </w:p>
+    <w:p>
+      <w:pPr>
+        <w:jc w:val="both"/>
+      </w:pPr>
+      <w:r>
+        <w:rPr>
+          <w:b/>
+        </w:rPr>
+        <w:tab/>
+      </w:r>
+      <w:r>
+        <w:t>Un usuario autenticado ha encontrado un articulo que desea comprar y lo añade al carrito junto con la cantidad del articulo.</w:t>
+      </w:r>
+    </w:p>
+    <w:p>
+      <w:pPr>
+        <w:jc w:val="both"/>
+        <w:rPr>
+          <w:b/>
+        </w:rPr>
+      </w:pPr>
+      <w:r>
+        <w:rPr>
+          <w:b/>
+        </w:rPr>
+        <w:t>PRECONDICIONES</w:t>
+      </w:r>
+    </w:p>
+    <w:p>
+      <w:pPr>
+        <w:jc w:val="both"/>
+      </w:pPr>
+      <w:r>
+        <w:tab/>
+      </w:r>
+      <w:r>
+        <w:t>El usuario se ha autenticado en la aplicación y ha buscado el articulo que desea</w:t>
+      </w:r>
+    </w:p>
+    <w:p>
+      <w:pPr>
+        <w:jc w:val="both"/>
+        <w:rPr>
+          <w:b/>
+        </w:rPr>
+      </w:pPr>
+      <w:r>
+        <w:rPr>
+          <w:b/>
+        </w:rPr>
+        <w:t>POSTCONDICIONES</w:t>
+      </w:r>
+    </w:p>
+    <w:p>
+      <w:pPr>
+        <w:jc w:val="both"/>
+      </w:pPr>
+      <w:r>
+        <w:tab/>
+        <w:t xml:space="preserve">El articulo queda </w:t>
+      </w:r>
+      <w:r>
+        <w:t>registrado en el carrito, para su posterior compra o eliminación del carrito.</w:t>
+      </w:r>
+    </w:p>
+    <w:p>
+      <w:pPr>
+        <w:jc w:val="both"/>
+        <w:rPr>
+          <w:b/>
+        </w:rPr>
+      </w:pPr>
+      <w:r>
+        <w:rPr>
+          <w:b/>
+        </w:rPr>
+        <w:t>CURSO BASICO</w:t>
+      </w:r>
+    </w:p>
+    <w:p>
+      <w:pPr>
+        <w:pStyle w:val="Prrafodelista"/>
+        <w:numPr>
+          <w:ilvl w:val="0"/>
+          <w:numId w:val="8"/>
+        </w:numPr>
+        <w:jc w:val="both"/>
+        <w:rPr>
+          <w:b/>
+        </w:rPr>
+      </w:pPr>
+      <w:r>
+        <w:t xml:space="preserve">El </w:t>
+      </w:r>
+      <w:r>
+        <w:t>usuario selecciona el articulo que desea añadir.</w:t>
+      </w:r>
+    </w:p>
+    <w:p>
+      <w:pPr>
+        <w:pStyle w:val="Prrafodelista"/>
+        <w:numPr>
+          <w:ilvl w:val="0"/>
+          <w:numId w:val="8"/>
+        </w:numPr>
+        <w:jc w:val="both"/>
+        <w:rPr>
+          <w:b/>
+        </w:rPr>
+      </w:pPr>
+      <w:r>
+        <w:t>El sistema muestra una ventana con información extendida del articulo.</w:t>
+      </w:r>
+    </w:p>
+    <w:p>
+      <w:pPr>
+        <w:pStyle w:val="Prrafodelista"/>
+        <w:numPr>
+          <w:ilvl w:val="0"/>
+          <w:numId w:val="8"/>
+        </w:numPr>
+        <w:jc w:val="both"/>
+        <w:rPr>
+          <w:b/>
+        </w:rPr>
+      </w:pPr>
+      <w:r>
+        <w:t>El usuario selecciona la cantidad del articulo, talla (si existiese) y selecciona añadir al articulo.</w:t>
+      </w:r>
+    </w:p>
+    <w:p>
+      <w:pPr>
+        <w:pStyle w:val="Prrafodelista"/>
+        <w:numPr>
+          <w:ilvl w:val="0"/>
+          <w:numId w:val="8"/>
+        </w:numPr>
+        <w:jc w:val="both"/>
+        <w:rPr>
+          <w:b/>
+        </w:rPr>
+      </w:pPr>
+      <w:r>
+        <w:t>El sistema añade el articulo al carrito asociado al usuario.</w:t>
+      </w:r>
+    </w:p>
+    <w:p>
+      <w:pPr>
+        <w:jc w:val="both"/>
+        <w:rPr>
+          <w:b/>
+        </w:rPr>
+      </w:pPr>
+      <w:r>
+        <w:rPr>
+          <w:b/>
+        </w:rPr>
+        <w:t>CAMINO ALTERNATIVO</w:t>
+      </w:r>
+    </w:p>
+    <w:p>
+      <w:pPr>
+        <w:pStyle w:val="Prrafodelista"/>
+        <w:numPr>
+          <w:ilvl w:val="0"/>
+          <w:numId w:val="9"/>
+        </w:numPr>
+        <w:jc w:val="both"/>
+      </w:pPr>
+      <w:r>
+        <w:t>El sistema comprueba que no tiene ningún carrito activo el usuario y crea un carrito.</w:t>
+      </w:r>
+    </w:p>
+    <w:p>
+      <w:pPr>
+        <w:pStyle w:val="Prrafodelista"/>
+        <w:numPr>
+          <w:ilvl w:val="0"/>
+          <w:numId w:val="9"/>
+        </w:numPr>
+        <w:jc w:val="both"/>
+      </w:pPr>
+      <w:r>
+        <w:t>El sistema añade el articulo al carrito asociado al usuario.</w:t>
+      </w:r>
+    </w:p>
+    <w:p>
+      <w:r>
+        <w:br w:type="page"/>
+      </w:r>
+    </w:p>
+    <w:p>
+      <w:pPr>
+        <w:spacing w:after="0"/>
+        <w:jc w:val="both"/>
+      </w:pPr>
+      <w:r>
+        <w:rPr>
+          <w:b/>
+        </w:rPr>
+        <w:lastRenderedPageBreak/>
+        <w:t>CASO DE USO</w:t>
+      </w:r>
+      <w:r>
+        <w:t>: 0</w:t>
+      </w:r>
+      <w:r>
+        <w:t>8</w:t>
+      </w:r>
+    </w:p>
+    <w:p>
+      <w:pPr>
+        <w:spacing w:after="0"/>
+        <w:jc w:val="both"/>
+      </w:pPr>
+      <w:r>
+        <w:rPr>
+          <w:b/>
+        </w:rPr>
+        <w:t>TITULO</w:t>
+      </w:r>
+      <w:r>
+        <w:t xml:space="preserve">: </w:t>
+      </w:r>
+      <w:r>
+        <w:t>Pagar un Carrito</w:t>
+      </w:r>
+    </w:p>
+    <w:p>
+      <w:pPr>
+        <w:spacing w:line="240" w:lineRule="auto"/>
+        <w:jc w:val="both"/>
+      </w:pPr>
+      <w:r>
+        <w:rPr>
+          <w:b/>
+        </w:rPr>
+        <w:t>ACTORES</w:t>
+      </w:r>
+      <w:r>
+        <w:t>: Usuario</w:t>
+      </w:r>
+    </w:p>
+    <w:p>
+      <w:pPr>
+        <w:jc w:val="both"/>
+        <w:rPr>
+          <w:b/>
+        </w:rPr>
+      </w:pPr>
+      <w:r>
+        <w:rPr>
+          <w:b/>
+        </w:rPr>
+        <w:t>RESUMEN</w:t>
+      </w:r>
+    </w:p>
+    <w:p>
+      <w:pPr>
+        <w:jc w:val="both"/>
+      </w:pPr>
+      <w:r>
+        <w:rPr>
+          <w:b/>
+        </w:rPr>
+        <w:tab/>
+      </w:r>
+      <w:r>
+        <w:t xml:space="preserve">Un usuario autenticado </w:t>
+      </w:r>
+      <w:r>
+        <w:t>desea pagar el carrito que tiene y realizar el pedido.</w:t>
+      </w:r>
+    </w:p>
+    <w:p>
+      <w:pPr>
+        <w:jc w:val="both"/>
+        <w:rPr>
+          <w:b/>
+        </w:rPr>
+      </w:pPr>
+      <w:r>
+        <w:rPr>
+          <w:b/>
+        </w:rPr>
+        <w:t>PRECONDICIONES</w:t>
+      </w:r>
+    </w:p>
+    <w:p>
+      <w:pPr>
+        <w:jc w:val="both"/>
+      </w:pPr>
+      <w:r>
+        <w:tab/>
+        <w:t>El usuario se ha autenticado en la aplicación</w:t>
+      </w:r>
+      <w:r>
+        <w:t xml:space="preserve"> y el carrito tiene artículos.</w:t>
+      </w:r>
+    </w:p>
+    <w:p>
+      <w:pPr>
+        <w:jc w:val="both"/>
+        <w:rPr>
+          <w:b/>
+        </w:rPr>
+      </w:pPr>
+      <w:r>
+        <w:rPr>
+          <w:b/>
+        </w:rPr>
+        <w:t>POSTCONDICIONES</w:t>
+      </w:r>
+    </w:p>
+    <w:p>
+      <w:pPr>
+        <w:jc w:val="both"/>
+      </w:pPr>
+      <w:r>
+        <w:tab/>
+      </w:r>
+      <w:r>
+        <w:t>El pedido se genera en los distintos comercios y se pagan todos los artículos.</w:t>
+      </w:r>
+    </w:p>
+    <w:p>
+      <w:pPr>
+        <w:jc w:val="both"/>
+        <w:rPr>
+          <w:b/>
+        </w:rPr>
+      </w:pPr>
+      <w:r>
+        <w:rPr>
+          <w:b/>
+        </w:rPr>
+        <w:t>CURSO BASICO</w:t>
+      </w:r>
+    </w:p>
+    <w:p>
+      <w:pPr>
+        <w:pStyle w:val="Prrafodelista"/>
+        <w:numPr>
+          <w:ilvl w:val="0"/>
+          <w:numId w:val="10"/>
+        </w:numPr>
+        <w:jc w:val="both"/>
+        <w:rPr>
+          <w:b/>
+        </w:rPr>
+      </w:pPr>
+      <w:r>
+        <w:t xml:space="preserve">El usuario selecciona </w:t>
+      </w:r>
+      <w:r>
+        <w:t>el icono del carrito desde cualquier ventana de la aplicación.</w:t>
+      </w:r>
+    </w:p>
+    <w:p>
+      <w:pPr>
+        <w:pStyle w:val="Prrafodelista"/>
+        <w:numPr>
+          <w:ilvl w:val="0"/>
+          <w:numId w:val="10"/>
+        </w:numPr>
+        <w:jc w:val="both"/>
+        <w:rPr>
+          <w:b/>
+        </w:rPr>
+      </w:pPr>
+      <w:r>
+        <w:t>El sistema muestra una ventana con el carrito.</w:t>
+      </w:r>
+    </w:p>
+    <w:p>
+      <w:pPr>
+        <w:pStyle w:val="Prrafodelista"/>
+        <w:numPr>
+          <w:ilvl w:val="0"/>
+          <w:numId w:val="10"/>
+        </w:numPr>
+        <w:jc w:val="both"/>
+        <w:rPr>
+          <w:b/>
+        </w:rPr>
+      </w:pPr>
+      <w:r>
+        <w:t>El usuario selecciona la opción pagar.</w:t>
+      </w:r>
+    </w:p>
+    <w:p>
+      <w:pPr>
+        <w:pStyle w:val="Prrafodelista"/>
+        <w:numPr>
+          <w:ilvl w:val="0"/>
+          <w:numId w:val="10"/>
+        </w:numPr>
+        <w:jc w:val="both"/>
+        <w:rPr>
+          <w:b/>
+        </w:rPr>
+      </w:pPr>
+      <w:r>
+        <w:t>El sistema divide los artículos en función del comercio.</w:t>
+      </w:r>
+    </w:p>
+    <w:p>
+      <w:pPr>
+        <w:pStyle w:val="Prrafodelista"/>
+        <w:numPr>
+          <w:ilvl w:val="0"/>
+          <w:numId w:val="10"/>
+        </w:numPr>
+        <w:jc w:val="both"/>
+        <w:rPr>
+          <w:b/>
+        </w:rPr>
+      </w:pPr>
+      <w:r>
+        <w:t>El sistema contacta con una pasarela de pago externa para realizar el pago a los distintos comercios.</w:t>
+      </w:r>
+    </w:p>
+    <w:p>
+      <w:pPr>
+        <w:pStyle w:val="Prrafodelista"/>
+        <w:numPr>
+          <w:ilvl w:val="0"/>
+          <w:numId w:val="10"/>
+        </w:numPr>
+        <w:jc w:val="both"/>
+        <w:rPr>
+          <w:b/>
+        </w:rPr>
+      </w:pPr>
+      <w:r>
+        <w:t>El sistema con la autorización del pago, crea el pedido en cada comercio.</w:t>
+      </w:r>
+    </w:p>
+    <w:p>
+      <w:pPr>
+        <w:pStyle w:val="Prrafodelista"/>
+        <w:numPr>
+          <w:ilvl w:val="0"/>
+          <w:numId w:val="10"/>
+        </w:numPr>
+        <w:jc w:val="both"/>
+        <w:rPr>
+          <w:b/>
+        </w:rPr>
+      </w:pPr>
+      <w:r>
+        <w:t>El sistema muestra una ventana de confirmación.</w:t>
+      </w:r>
+    </w:p>
+    <w:p>
+      <w:pPr>
+        <w:jc w:val="both"/>
+        <w:rPr>
+          <w:b/>
+        </w:rPr>
+      </w:pPr>
+      <w:r>
+        <w:rPr>
+          <w:b/>
+        </w:rPr>
+        <w:t>CAMINO ALTERNATIVO</w:t>
+      </w:r>
     </w:p>
     <w:p>
       <w:pPr>
@@ -614,8 +2093,97 @@
 </file>
 
 <file path=word/numbering.xml><?xml version="1.0" encoding="utf-8"?>
-<w:numbering xmlns:wpc="http://schemas.microsoft.com/office/word/2010/wordprocessingCanvas" xmlns:mc="http://schemas.openxmlformats.org/markup-compatibility/2006" xmlns:o="urn:schemas-microsoft-com:office:office" xmlns:r="http://schemas.openxmlformats.org/officeDocument/2006/relationships" xmlns:m="http://schemas.openxmlformats.org/officeDocument/2006/math" xmlns:v="urn:schemas-microsoft-com:vml" xmlns:wp14="http://schemas.microsoft.com/office/word/2010/wordprocessingDrawing" xmlns:wp="http://schemas.openxmlformats.org/drawingml/2006/wordprocessingDrawing" xmlns:w10="urn:schemas-microsoft-com:office:word" xmlns:w="http://schemas.openxmlformats.org/wordprocessingml/2006/main" xmlns:w14="http://schemas.microsoft.com/office/word/2010/wordml" xmlns:w15="http://schemas.microsoft.com/office/word/2012/wordml" xmlns:wpg="http://schemas.microsoft.com/office/word/2010/wordprocessingGroup" xmlns:wpi="http://schemas.microsoft.com/office/word/2010/wordprocessingInk" xmlns:wne="http://schemas.microsoft.com/office/word/2006/wordml" xmlns:wps="http://schemas.microsoft.com/office/word/2010/wordprocessingShape" mc:Ignorable="w14 w15 wp14">
+<w:numbering xmlns:wpc="http://schemas.microsoft.com/office/word/2010/wordprocessingCanvas" xmlns:cx="http://schemas.microsoft.com/office/drawing/2014/chartex" xmlns:cx1="http://schemas.microsoft.com/office/drawing/2015/9/8/chartex" xmlns:cx2="http://schemas.microsoft.com/office/drawing/2015/10/21/chartex" xmlns:cx3="http://schemas.microsoft.com/office/drawing/2016/5/9/chartex" xmlns:cx4="http://schemas.microsoft.com/office/drawing/2016/5/10/chartex" xmlns:cx5="http://schemas.microsoft.com/office/drawing/2016/5/11/chartex" xmlns:cx6="http://schemas.microsoft.com/office/drawing/2016/5/12/chartex" xmlns:cx7="http://schemas.microsoft.com/office/drawing/2016/5/13/chartex" xmlns:cx8="http://schemas.microsoft.com/office/drawing/2016/5/14/chartex" xmlns:mc="http://schemas.openxmlformats.org/markup-compatibility/2006" xmlns:aink="http://schemas.microsoft.com/office/drawing/2016/ink" xmlns:am3d="http://schemas.microsoft.com/office/drawing/2017/model3d" xmlns:o="urn:schemas-microsoft-com:office:office" xmlns:r="http://schemas.openxmlformats.org/officeDocument/2006/relationships" xmlns:m="http://schemas.openxmlformats.org/officeDocument/2006/math" xmlns:v="urn:schemas-microsoft-com:vml" xmlns:wp14="http://schemas.microsoft.com/office/word/2010/wordprocessingDrawing" xmlns:wp="http://schemas.openxmlformats.org/drawingml/2006/wordprocessingDrawing" xmlns:w10="urn:schemas-microsoft-com:office:word" xmlns:w="http://schemas.openxmlformats.org/wordprocessingml/2006/main" xmlns:w14="http://schemas.microsoft.com/office/word/2010/wordml" xmlns:w15="http://schemas.microsoft.com/office/word/2012/wordml" xmlns:w16cid="http://schemas.microsoft.com/office/word/2016/wordml/cid" xmlns:w16se="http://schemas.microsoft.com/office/word/2015/wordml/symex" xmlns:wpg="http://schemas.microsoft.com/office/word/2010/wordprocessingGroup" xmlns:wpi="http://schemas.microsoft.com/office/word/2010/wordprocessingInk" xmlns:wne="http://schemas.microsoft.com/office/word/2006/wordml" xmlns:wps="http://schemas.microsoft.com/office/word/2010/wordprocessingShape" mc:Ignorable="w14 w15 w16se w16cid wp14">
   <w:abstractNum w:abstractNumId="0" w15:restartNumberingAfterBreak="0">
+    <w:nsid w:val="08FF4481"/>
+    <w:multiLevelType w:val="hybridMultilevel"/>
+    <w:tmpl w:val="FD1A71C4"/>
+    <w:lvl w:ilvl="0" w:tplc="F6083582">
+      <w:start w:val="1"/>
+      <w:numFmt w:val="decimal"/>
+      <w:lvlText w:val="%1."/>
+      <w:lvlJc w:val="left"/>
+      <w:pPr>
+        <w:ind w:left="720" w:hanging="360"/>
+      </w:pPr>
+      <w:rPr>
+        <w:b w:val="0"/>
+      </w:rPr>
+    </w:lvl>
+    <w:lvl w:ilvl="1" w:tplc="0C0A0019" w:tentative="1">
+      <w:start w:val="1"/>
+      <w:numFmt w:val="lowerLetter"/>
+      <w:lvlText w:val="%2."/>
+      <w:lvlJc w:val="left"/>
+      <w:pPr>
+        <w:ind w:left="1440" w:hanging="360"/>
+      </w:pPr>
+    </w:lvl>
+    <w:lvl w:ilvl="2" w:tplc="0C0A001B" w:tentative="1">
+      <w:start w:val="1"/>
+      <w:numFmt w:val="lowerRoman"/>
+      <w:lvlText w:val="%3."/>
+      <w:lvlJc w:val="right"/>
+      <w:pPr>
+        <w:ind w:left="2160" w:hanging="180"/>
+      </w:pPr>
+    </w:lvl>
+    <w:lvl w:ilvl="3" w:tplc="0C0A000F" w:tentative="1">
+      <w:start w:val="1"/>
+      <w:numFmt w:val="decimal"/>
+      <w:lvlText w:val="%4."/>
+      <w:lvlJc w:val="left"/>
+      <w:pPr>
+        <w:ind w:left="2880" w:hanging="360"/>
+      </w:pPr>
+    </w:lvl>
+    <w:lvl w:ilvl="4" w:tplc="0C0A0019" w:tentative="1">
+      <w:start w:val="1"/>
+      <w:numFmt w:val="lowerLetter"/>
+      <w:lvlText w:val="%5."/>
+      <w:lvlJc w:val="left"/>
+      <w:pPr>
+        <w:ind w:left="3600" w:hanging="360"/>
+      </w:pPr>
+    </w:lvl>
+    <w:lvl w:ilvl="5" w:tplc="0C0A001B" w:tentative="1">
+      <w:start w:val="1"/>
+      <w:numFmt w:val="lowerRoman"/>
+      <w:lvlText w:val="%6."/>
+      <w:lvlJc w:val="right"/>
+      <w:pPr>
+        <w:ind w:left="4320" w:hanging="180"/>
+      </w:pPr>
+    </w:lvl>
+    <w:lvl w:ilvl="6" w:tplc="0C0A000F" w:tentative="1">
+      <w:start w:val="1"/>
+      <w:numFmt w:val="decimal"/>
+      <w:lvlText w:val="%7."/>
+      <w:lvlJc w:val="left"/>
+      <w:pPr>
+        <w:ind w:left="5040" w:hanging="360"/>
+      </w:pPr>
+    </w:lvl>
+    <w:lvl w:ilvl="7" w:tplc="0C0A0019" w:tentative="1">
+      <w:start w:val="1"/>
+      <w:numFmt w:val="lowerLetter"/>
+      <w:lvlText w:val="%8."/>
+      <w:lvlJc w:val="left"/>
+      <w:pPr>
+        <w:ind w:left="5760" w:hanging="360"/>
+      </w:pPr>
+    </w:lvl>
+    <w:lvl w:ilvl="8" w:tplc="0C0A001B" w:tentative="1">
+      <w:start w:val="1"/>
+      <w:numFmt w:val="lowerRoman"/>
+      <w:lvlText w:val="%9."/>
+      <w:lvlJc w:val="right"/>
+      <w:pPr>
+        <w:ind w:left="6480" w:hanging="180"/>
+      </w:pPr>
+    </w:lvl>
+  </w:abstractNum>
+  <w:abstractNum w:abstractNumId="1" w15:restartNumberingAfterBreak="0">
     <w:nsid w:val="18B80522"/>
     <w:multiLevelType w:val="hybridMultilevel"/>
     <w:tmpl w:val="3AA64B78"/>
@@ -701,7 +2269,453 @@
       </w:pPr>
     </w:lvl>
   </w:abstractNum>
-  <w:abstractNum w:abstractNumId="1" w15:restartNumberingAfterBreak="0">
+  <w:abstractNum w:abstractNumId="2" w15:restartNumberingAfterBreak="0">
+    <w:nsid w:val="1B2F06C1"/>
+    <w:multiLevelType w:val="hybridMultilevel"/>
+    <w:tmpl w:val="FD1A71C4"/>
+    <w:lvl w:ilvl="0" w:tplc="F6083582">
+      <w:start w:val="1"/>
+      <w:numFmt w:val="decimal"/>
+      <w:lvlText w:val="%1."/>
+      <w:lvlJc w:val="left"/>
+      <w:pPr>
+        <w:ind w:left="720" w:hanging="360"/>
+      </w:pPr>
+      <w:rPr>
+        <w:b w:val="0"/>
+      </w:rPr>
+    </w:lvl>
+    <w:lvl w:ilvl="1" w:tplc="0C0A0019" w:tentative="1">
+      <w:start w:val="1"/>
+      <w:numFmt w:val="lowerLetter"/>
+      <w:lvlText w:val="%2."/>
+      <w:lvlJc w:val="left"/>
+      <w:pPr>
+        <w:ind w:left="1440" w:hanging="360"/>
+      </w:pPr>
+    </w:lvl>
+    <w:lvl w:ilvl="2" w:tplc="0C0A001B" w:tentative="1">
+      <w:start w:val="1"/>
+      <w:numFmt w:val="lowerRoman"/>
+      <w:lvlText w:val="%3."/>
+      <w:lvlJc w:val="right"/>
+      <w:pPr>
+        <w:ind w:left="2160" w:hanging="180"/>
+      </w:pPr>
+    </w:lvl>
+    <w:lvl w:ilvl="3" w:tplc="0C0A000F" w:tentative="1">
+      <w:start w:val="1"/>
+      <w:numFmt w:val="decimal"/>
+      <w:lvlText w:val="%4."/>
+      <w:lvlJc w:val="left"/>
+      <w:pPr>
+        <w:ind w:left="2880" w:hanging="360"/>
+      </w:pPr>
+    </w:lvl>
+    <w:lvl w:ilvl="4" w:tplc="0C0A0019" w:tentative="1">
+      <w:start w:val="1"/>
+      <w:numFmt w:val="lowerLetter"/>
+      <w:lvlText w:val="%5."/>
+      <w:lvlJc w:val="left"/>
+      <w:pPr>
+        <w:ind w:left="3600" w:hanging="360"/>
+      </w:pPr>
+    </w:lvl>
+    <w:lvl w:ilvl="5" w:tplc="0C0A001B" w:tentative="1">
+      <w:start w:val="1"/>
+      <w:numFmt w:val="lowerRoman"/>
+      <w:lvlText w:val="%6."/>
+      <w:lvlJc w:val="right"/>
+      <w:pPr>
+        <w:ind w:left="4320" w:hanging="180"/>
+      </w:pPr>
+    </w:lvl>
+    <w:lvl w:ilvl="6" w:tplc="0C0A000F" w:tentative="1">
+      <w:start w:val="1"/>
+      <w:numFmt w:val="decimal"/>
+      <w:lvlText w:val="%7."/>
+      <w:lvlJc w:val="left"/>
+      <w:pPr>
+        <w:ind w:left="5040" w:hanging="360"/>
+      </w:pPr>
+    </w:lvl>
+    <w:lvl w:ilvl="7" w:tplc="0C0A0019" w:tentative="1">
+      <w:start w:val="1"/>
+      <w:numFmt w:val="lowerLetter"/>
+      <w:lvlText w:val="%8."/>
+      <w:lvlJc w:val="left"/>
+      <w:pPr>
+        <w:ind w:left="5760" w:hanging="360"/>
+      </w:pPr>
+    </w:lvl>
+    <w:lvl w:ilvl="8" w:tplc="0C0A001B" w:tentative="1">
+      <w:start w:val="1"/>
+      <w:numFmt w:val="lowerRoman"/>
+      <w:lvlText w:val="%9."/>
+      <w:lvlJc w:val="right"/>
+      <w:pPr>
+        <w:ind w:left="6480" w:hanging="180"/>
+      </w:pPr>
+    </w:lvl>
+  </w:abstractNum>
+  <w:abstractNum w:abstractNumId="3" w15:restartNumberingAfterBreak="0">
+    <w:nsid w:val="260014CA"/>
+    <w:multiLevelType w:val="hybridMultilevel"/>
+    <w:tmpl w:val="FD1A71C4"/>
+    <w:lvl w:ilvl="0" w:tplc="F6083582">
+      <w:start w:val="1"/>
+      <w:numFmt w:val="decimal"/>
+      <w:lvlText w:val="%1."/>
+      <w:lvlJc w:val="left"/>
+      <w:pPr>
+        <w:ind w:left="720" w:hanging="360"/>
+      </w:pPr>
+      <w:rPr>
+        <w:b w:val="0"/>
+      </w:rPr>
+    </w:lvl>
+    <w:lvl w:ilvl="1" w:tplc="0C0A0019" w:tentative="1">
+      <w:start w:val="1"/>
+      <w:numFmt w:val="lowerLetter"/>
+      <w:lvlText w:val="%2."/>
+      <w:lvlJc w:val="left"/>
+      <w:pPr>
+        <w:ind w:left="1440" w:hanging="360"/>
+      </w:pPr>
+    </w:lvl>
+    <w:lvl w:ilvl="2" w:tplc="0C0A001B" w:tentative="1">
+      <w:start w:val="1"/>
+      <w:numFmt w:val="lowerRoman"/>
+      <w:lvlText w:val="%3."/>
+      <w:lvlJc w:val="right"/>
+      <w:pPr>
+        <w:ind w:left="2160" w:hanging="180"/>
+      </w:pPr>
+    </w:lvl>
+    <w:lvl w:ilvl="3" w:tplc="0C0A000F" w:tentative="1">
+      <w:start w:val="1"/>
+      <w:numFmt w:val="decimal"/>
+      <w:lvlText w:val="%4."/>
+      <w:lvlJc w:val="left"/>
+      <w:pPr>
+        <w:ind w:left="2880" w:hanging="360"/>
+      </w:pPr>
+    </w:lvl>
+    <w:lvl w:ilvl="4" w:tplc="0C0A0019" w:tentative="1">
+      <w:start w:val="1"/>
+      <w:numFmt w:val="lowerLetter"/>
+      <w:lvlText w:val="%5."/>
+      <w:lvlJc w:val="left"/>
+      <w:pPr>
+        <w:ind w:left="3600" w:hanging="360"/>
+      </w:pPr>
+    </w:lvl>
+    <w:lvl w:ilvl="5" w:tplc="0C0A001B" w:tentative="1">
+      <w:start w:val="1"/>
+      <w:numFmt w:val="lowerRoman"/>
+      <w:lvlText w:val="%6."/>
+      <w:lvlJc w:val="right"/>
+      <w:pPr>
+        <w:ind w:left="4320" w:hanging="180"/>
+      </w:pPr>
+    </w:lvl>
+    <w:lvl w:ilvl="6" w:tplc="0C0A000F" w:tentative="1">
+      <w:start w:val="1"/>
+      <w:numFmt w:val="decimal"/>
+      <w:lvlText w:val="%7."/>
+      <w:lvlJc w:val="left"/>
+      <w:pPr>
+        <w:ind w:left="5040" w:hanging="360"/>
+      </w:pPr>
+    </w:lvl>
+    <w:lvl w:ilvl="7" w:tplc="0C0A0019" w:tentative="1">
+      <w:start w:val="1"/>
+      <w:numFmt w:val="lowerLetter"/>
+      <w:lvlText w:val="%8."/>
+      <w:lvlJc w:val="left"/>
+      <w:pPr>
+        <w:ind w:left="5760" w:hanging="360"/>
+      </w:pPr>
+    </w:lvl>
+    <w:lvl w:ilvl="8" w:tplc="0C0A001B" w:tentative="1">
+      <w:start w:val="1"/>
+      <w:numFmt w:val="lowerRoman"/>
+      <w:lvlText w:val="%9."/>
+      <w:lvlJc w:val="right"/>
+      <w:pPr>
+        <w:ind w:left="6480" w:hanging="180"/>
+      </w:pPr>
+    </w:lvl>
+  </w:abstractNum>
+  <w:abstractNum w:abstractNumId="4" w15:restartNumberingAfterBreak="0">
+    <w:nsid w:val="26071845"/>
+    <w:multiLevelType w:val="hybridMultilevel"/>
+    <w:tmpl w:val="FD1A71C4"/>
+    <w:lvl w:ilvl="0" w:tplc="F6083582">
+      <w:start w:val="1"/>
+      <w:numFmt w:val="decimal"/>
+      <w:lvlText w:val="%1."/>
+      <w:lvlJc w:val="left"/>
+      <w:pPr>
+        <w:ind w:left="720" w:hanging="360"/>
+      </w:pPr>
+      <w:rPr>
+        <w:b w:val="0"/>
+      </w:rPr>
+    </w:lvl>
+    <w:lvl w:ilvl="1" w:tplc="0C0A0019" w:tentative="1">
+      <w:start w:val="1"/>
+      <w:numFmt w:val="lowerLetter"/>
+      <w:lvlText w:val="%2."/>
+      <w:lvlJc w:val="left"/>
+      <w:pPr>
+        <w:ind w:left="1440" w:hanging="360"/>
+      </w:pPr>
+    </w:lvl>
+    <w:lvl w:ilvl="2" w:tplc="0C0A001B" w:tentative="1">
+      <w:start w:val="1"/>
+      <w:numFmt w:val="lowerRoman"/>
+      <w:lvlText w:val="%3."/>
+      <w:lvlJc w:val="right"/>
+      <w:pPr>
+        <w:ind w:left="2160" w:hanging="180"/>
+      </w:pPr>
+    </w:lvl>
+    <w:lvl w:ilvl="3" w:tplc="0C0A000F" w:tentative="1">
+      <w:start w:val="1"/>
+      <w:numFmt w:val="decimal"/>
+      <w:lvlText w:val="%4."/>
+      <w:lvlJc w:val="left"/>
+      <w:pPr>
+        <w:ind w:left="2880" w:hanging="360"/>
+      </w:pPr>
+    </w:lvl>
+    <w:lvl w:ilvl="4" w:tplc="0C0A0019" w:tentative="1">
+      <w:start w:val="1"/>
+      <w:numFmt w:val="lowerLetter"/>
+      <w:lvlText w:val="%5."/>
+      <w:lvlJc w:val="left"/>
+      <w:pPr>
+        <w:ind w:left="3600" w:hanging="360"/>
+      </w:pPr>
+    </w:lvl>
+    <w:lvl w:ilvl="5" w:tplc="0C0A001B" w:tentative="1">
+      <w:start w:val="1"/>
+      <w:numFmt w:val="lowerRoman"/>
+      <w:lvlText w:val="%6."/>
+      <w:lvlJc w:val="right"/>
+      <w:pPr>
+        <w:ind w:left="4320" w:hanging="180"/>
+      </w:pPr>
+    </w:lvl>
+    <w:lvl w:ilvl="6" w:tplc="0C0A000F" w:tentative="1">
+      <w:start w:val="1"/>
+      <w:numFmt w:val="decimal"/>
+      <w:lvlText w:val="%7."/>
+      <w:lvlJc w:val="left"/>
+      <w:pPr>
+        <w:ind w:left="5040" w:hanging="360"/>
+      </w:pPr>
+    </w:lvl>
+    <w:lvl w:ilvl="7" w:tplc="0C0A0019" w:tentative="1">
+      <w:start w:val="1"/>
+      <w:numFmt w:val="lowerLetter"/>
+      <w:lvlText w:val="%8."/>
+      <w:lvlJc w:val="left"/>
+      <w:pPr>
+        <w:ind w:left="5760" w:hanging="360"/>
+      </w:pPr>
+    </w:lvl>
+    <w:lvl w:ilvl="8" w:tplc="0C0A001B" w:tentative="1">
+      <w:start w:val="1"/>
+      <w:numFmt w:val="lowerRoman"/>
+      <w:lvlText w:val="%9."/>
+      <w:lvlJc w:val="right"/>
+      <w:pPr>
+        <w:ind w:left="6480" w:hanging="180"/>
+      </w:pPr>
+    </w:lvl>
+  </w:abstractNum>
+  <w:abstractNum w:abstractNumId="5" w15:restartNumberingAfterBreak="0">
+    <w:nsid w:val="3F931F5B"/>
+    <w:multiLevelType w:val="hybridMultilevel"/>
+    <w:tmpl w:val="FD1A71C4"/>
+    <w:lvl w:ilvl="0" w:tplc="F6083582">
+      <w:start w:val="1"/>
+      <w:numFmt w:val="decimal"/>
+      <w:lvlText w:val="%1."/>
+      <w:lvlJc w:val="left"/>
+      <w:pPr>
+        <w:ind w:left="720" w:hanging="360"/>
+      </w:pPr>
+      <w:rPr>
+        <w:b w:val="0"/>
+      </w:rPr>
+    </w:lvl>
+    <w:lvl w:ilvl="1" w:tplc="0C0A0019" w:tentative="1">
+      <w:start w:val="1"/>
+      <w:numFmt w:val="lowerLetter"/>
+      <w:lvlText w:val="%2."/>
+      <w:lvlJc w:val="left"/>
+      <w:pPr>
+        <w:ind w:left="1440" w:hanging="360"/>
+      </w:pPr>
+    </w:lvl>
+    <w:lvl w:ilvl="2" w:tplc="0C0A001B" w:tentative="1">
+      <w:start w:val="1"/>
+      <w:numFmt w:val="lowerRoman"/>
+      <w:lvlText w:val="%3."/>
+      <w:lvlJc w:val="right"/>
+      <w:pPr>
+        <w:ind w:left="2160" w:hanging="180"/>
+      </w:pPr>
+    </w:lvl>
+    <w:lvl w:ilvl="3" w:tplc="0C0A000F" w:tentative="1">
+      <w:start w:val="1"/>
+      <w:numFmt w:val="decimal"/>
+      <w:lvlText w:val="%4."/>
+      <w:lvlJc w:val="left"/>
+      <w:pPr>
+        <w:ind w:left="2880" w:hanging="360"/>
+      </w:pPr>
+    </w:lvl>
+    <w:lvl w:ilvl="4" w:tplc="0C0A0019" w:tentative="1">
+      <w:start w:val="1"/>
+      <w:numFmt w:val="lowerLetter"/>
+      <w:lvlText w:val="%5."/>
+      <w:lvlJc w:val="left"/>
+      <w:pPr>
+        <w:ind w:left="3600" w:hanging="360"/>
+      </w:pPr>
+    </w:lvl>
+    <w:lvl w:ilvl="5" w:tplc="0C0A001B" w:tentative="1">
+      <w:start w:val="1"/>
+      <w:numFmt w:val="lowerRoman"/>
+      <w:lvlText w:val="%6."/>
+      <w:lvlJc w:val="right"/>
+      <w:pPr>
+        <w:ind w:left="4320" w:hanging="180"/>
+      </w:pPr>
+    </w:lvl>
+    <w:lvl w:ilvl="6" w:tplc="0C0A000F" w:tentative="1">
+      <w:start w:val="1"/>
+      <w:numFmt w:val="decimal"/>
+      <w:lvlText w:val="%7."/>
+      <w:lvlJc w:val="left"/>
+      <w:pPr>
+        <w:ind w:left="5040" w:hanging="360"/>
+      </w:pPr>
+    </w:lvl>
+    <w:lvl w:ilvl="7" w:tplc="0C0A0019" w:tentative="1">
+      <w:start w:val="1"/>
+      <w:numFmt w:val="lowerLetter"/>
+      <w:lvlText w:val="%8."/>
+      <w:lvlJc w:val="left"/>
+      <w:pPr>
+        <w:ind w:left="5760" w:hanging="360"/>
+      </w:pPr>
+    </w:lvl>
+    <w:lvl w:ilvl="8" w:tplc="0C0A001B" w:tentative="1">
+      <w:start w:val="1"/>
+      <w:numFmt w:val="lowerRoman"/>
+      <w:lvlText w:val="%9."/>
+      <w:lvlJc w:val="right"/>
+      <w:pPr>
+        <w:ind w:left="6480" w:hanging="180"/>
+      </w:pPr>
+    </w:lvl>
+  </w:abstractNum>
+  <w:abstractNum w:abstractNumId="6" w15:restartNumberingAfterBreak="0">
+    <w:nsid w:val="51697C51"/>
+    <w:multiLevelType w:val="hybridMultilevel"/>
+    <w:tmpl w:val="12A009B6"/>
+    <w:lvl w:ilvl="0" w:tplc="92962472">
+      <w:start w:val="4"/>
+      <w:numFmt w:val="decimal"/>
+      <w:lvlText w:val="%1."/>
+      <w:lvlJc w:val="left"/>
+      <w:pPr>
+        <w:ind w:left="720" w:hanging="360"/>
+      </w:pPr>
+      <w:rPr>
+        <w:rFonts w:hint="default"/>
+        <w:b w:val="0"/>
+      </w:rPr>
+    </w:lvl>
+    <w:lvl w:ilvl="1" w:tplc="0C0A0019" w:tentative="1">
+      <w:start w:val="1"/>
+      <w:numFmt w:val="lowerLetter"/>
+      <w:lvlText w:val="%2."/>
+      <w:lvlJc w:val="left"/>
+      <w:pPr>
+        <w:ind w:left="1440" w:hanging="360"/>
+      </w:pPr>
+    </w:lvl>
+    <w:lvl w:ilvl="2" w:tplc="0C0A001B" w:tentative="1">
+      <w:start w:val="1"/>
+      <w:numFmt w:val="lowerRoman"/>
+      <w:lvlText w:val="%3."/>
+      <w:lvlJc w:val="right"/>
+      <w:pPr>
+        <w:ind w:left="2160" w:hanging="180"/>
+      </w:pPr>
+    </w:lvl>
+    <w:lvl w:ilvl="3" w:tplc="0C0A000F" w:tentative="1">
+      <w:start w:val="1"/>
+      <w:numFmt w:val="decimal"/>
+      <w:lvlText w:val="%4."/>
+      <w:lvlJc w:val="left"/>
+      <w:pPr>
+        <w:ind w:left="2880" w:hanging="360"/>
+      </w:pPr>
+    </w:lvl>
+    <w:lvl w:ilvl="4" w:tplc="0C0A0019" w:tentative="1">
+      <w:start w:val="1"/>
+      <w:numFmt w:val="lowerLetter"/>
+      <w:lvlText w:val="%5."/>
+      <w:lvlJc w:val="left"/>
+      <w:pPr>
+        <w:ind w:left="3600" w:hanging="360"/>
+      </w:pPr>
+    </w:lvl>
+    <w:lvl w:ilvl="5" w:tplc="0C0A001B" w:tentative="1">
+      <w:start w:val="1"/>
+      <w:numFmt w:val="lowerRoman"/>
+      <w:lvlText w:val="%6."/>
+      <w:lvlJc w:val="right"/>
+      <w:pPr>
+        <w:ind w:left="4320" w:hanging="180"/>
+      </w:pPr>
+    </w:lvl>
+    <w:lvl w:ilvl="6" w:tplc="0C0A000F" w:tentative="1">
+      <w:start w:val="1"/>
+      <w:numFmt w:val="decimal"/>
+      <w:lvlText w:val="%7."/>
+      <w:lvlJc w:val="left"/>
+      <w:pPr>
+        <w:ind w:left="5040" w:hanging="360"/>
+      </w:pPr>
+    </w:lvl>
+    <w:lvl w:ilvl="7" w:tplc="0C0A0019" w:tentative="1">
+      <w:start w:val="1"/>
+      <w:numFmt w:val="lowerLetter"/>
+      <w:lvlText w:val="%8."/>
+      <w:lvlJc w:val="left"/>
+      <w:pPr>
+        <w:ind w:left="5760" w:hanging="360"/>
+      </w:pPr>
+    </w:lvl>
+    <w:lvl w:ilvl="8" w:tplc="0C0A001B" w:tentative="1">
+      <w:start w:val="1"/>
+      <w:numFmt w:val="lowerRoman"/>
+      <w:lvlText w:val="%9."/>
+      <w:lvlJc w:val="right"/>
+      <w:pPr>
+        <w:ind w:left="6480" w:hanging="180"/>
+      </w:pPr>
+    </w:lvl>
+  </w:abstractNum>
+  <w:abstractNum w:abstractNumId="7" w15:restartNumberingAfterBreak="0">
     <w:nsid w:val="78621ED7"/>
     <w:multiLevelType w:val="hybridMultilevel"/>
     <w:tmpl w:val="FD1A71C4"/>
@@ -790,17 +2804,219 @@
       </w:pPr>
     </w:lvl>
   </w:abstractNum>
+  <w:abstractNum w:abstractNumId="8" w15:restartNumberingAfterBreak="0">
+    <w:nsid w:val="7D894555"/>
+    <w:multiLevelType w:val="hybridMultilevel"/>
+    <w:tmpl w:val="FD1A71C4"/>
+    <w:lvl w:ilvl="0" w:tplc="F6083582">
+      <w:start w:val="1"/>
+      <w:numFmt w:val="decimal"/>
+      <w:lvlText w:val="%1."/>
+      <w:lvlJc w:val="left"/>
+      <w:pPr>
+        <w:ind w:left="720" w:hanging="360"/>
+      </w:pPr>
+      <w:rPr>
+        <w:b w:val="0"/>
+      </w:rPr>
+    </w:lvl>
+    <w:lvl w:ilvl="1" w:tplc="0C0A0019" w:tentative="1">
+      <w:start w:val="1"/>
+      <w:numFmt w:val="lowerLetter"/>
+      <w:lvlText w:val="%2."/>
+      <w:lvlJc w:val="left"/>
+      <w:pPr>
+        <w:ind w:left="1440" w:hanging="360"/>
+      </w:pPr>
+    </w:lvl>
+    <w:lvl w:ilvl="2" w:tplc="0C0A001B" w:tentative="1">
+      <w:start w:val="1"/>
+      <w:numFmt w:val="lowerRoman"/>
+      <w:lvlText w:val="%3."/>
+      <w:lvlJc w:val="right"/>
+      <w:pPr>
+        <w:ind w:left="2160" w:hanging="180"/>
+      </w:pPr>
+    </w:lvl>
+    <w:lvl w:ilvl="3" w:tplc="0C0A000F" w:tentative="1">
+      <w:start w:val="1"/>
+      <w:numFmt w:val="decimal"/>
+      <w:lvlText w:val="%4."/>
+      <w:lvlJc w:val="left"/>
+      <w:pPr>
+        <w:ind w:left="2880" w:hanging="360"/>
+      </w:pPr>
+    </w:lvl>
+    <w:lvl w:ilvl="4" w:tplc="0C0A0019" w:tentative="1">
+      <w:start w:val="1"/>
+      <w:numFmt w:val="lowerLetter"/>
+      <w:lvlText w:val="%5."/>
+      <w:lvlJc w:val="left"/>
+      <w:pPr>
+        <w:ind w:left="3600" w:hanging="360"/>
+      </w:pPr>
+    </w:lvl>
+    <w:lvl w:ilvl="5" w:tplc="0C0A001B" w:tentative="1">
+      <w:start w:val="1"/>
+      <w:numFmt w:val="lowerRoman"/>
+      <w:lvlText w:val="%6."/>
+      <w:lvlJc w:val="right"/>
+      <w:pPr>
+        <w:ind w:left="4320" w:hanging="180"/>
+      </w:pPr>
+    </w:lvl>
+    <w:lvl w:ilvl="6" w:tplc="0C0A000F" w:tentative="1">
+      <w:start w:val="1"/>
+      <w:numFmt w:val="decimal"/>
+      <w:lvlText w:val="%7."/>
+      <w:lvlJc w:val="left"/>
+      <w:pPr>
+        <w:ind w:left="5040" w:hanging="360"/>
+      </w:pPr>
+    </w:lvl>
+    <w:lvl w:ilvl="7" w:tplc="0C0A0019" w:tentative="1">
+      <w:start w:val="1"/>
+      <w:numFmt w:val="lowerLetter"/>
+      <w:lvlText w:val="%8."/>
+      <w:lvlJc w:val="left"/>
+      <w:pPr>
+        <w:ind w:left="5760" w:hanging="360"/>
+      </w:pPr>
+    </w:lvl>
+    <w:lvl w:ilvl="8" w:tplc="0C0A001B" w:tentative="1">
+      <w:start w:val="1"/>
+      <w:numFmt w:val="lowerRoman"/>
+      <w:lvlText w:val="%9."/>
+      <w:lvlJc w:val="right"/>
+      <w:pPr>
+        <w:ind w:left="6480" w:hanging="180"/>
+      </w:pPr>
+    </w:lvl>
+  </w:abstractNum>
+  <w:abstractNum w:abstractNumId="9" w15:restartNumberingAfterBreak="0">
+    <w:nsid w:val="7DF97DB1"/>
+    <w:multiLevelType w:val="hybridMultilevel"/>
+    <w:tmpl w:val="FD1A71C4"/>
+    <w:lvl w:ilvl="0" w:tplc="F6083582">
+      <w:start w:val="1"/>
+      <w:numFmt w:val="decimal"/>
+      <w:lvlText w:val="%1."/>
+      <w:lvlJc w:val="left"/>
+      <w:pPr>
+        <w:ind w:left="720" w:hanging="360"/>
+      </w:pPr>
+      <w:rPr>
+        <w:b w:val="0"/>
+      </w:rPr>
+    </w:lvl>
+    <w:lvl w:ilvl="1" w:tplc="0C0A0019" w:tentative="1">
+      <w:start w:val="1"/>
+      <w:numFmt w:val="lowerLetter"/>
+      <w:lvlText w:val="%2."/>
+      <w:lvlJc w:val="left"/>
+      <w:pPr>
+        <w:ind w:left="1440" w:hanging="360"/>
+      </w:pPr>
+    </w:lvl>
+    <w:lvl w:ilvl="2" w:tplc="0C0A001B" w:tentative="1">
+      <w:start w:val="1"/>
+      <w:numFmt w:val="lowerRoman"/>
+      <w:lvlText w:val="%3."/>
+      <w:lvlJc w:val="right"/>
+      <w:pPr>
+        <w:ind w:left="2160" w:hanging="180"/>
+      </w:pPr>
+    </w:lvl>
+    <w:lvl w:ilvl="3" w:tplc="0C0A000F" w:tentative="1">
+      <w:start w:val="1"/>
+      <w:numFmt w:val="decimal"/>
+      <w:lvlText w:val="%4."/>
+      <w:lvlJc w:val="left"/>
+      <w:pPr>
+        <w:ind w:left="2880" w:hanging="360"/>
+      </w:pPr>
+    </w:lvl>
+    <w:lvl w:ilvl="4" w:tplc="0C0A0019" w:tentative="1">
+      <w:start w:val="1"/>
+      <w:numFmt w:val="lowerLetter"/>
+      <w:lvlText w:val="%5."/>
+      <w:lvlJc w:val="left"/>
+      <w:pPr>
+        <w:ind w:left="3600" w:hanging="360"/>
+      </w:pPr>
+    </w:lvl>
+    <w:lvl w:ilvl="5" w:tplc="0C0A001B" w:tentative="1">
+      <w:start w:val="1"/>
+      <w:numFmt w:val="lowerRoman"/>
+      <w:lvlText w:val="%6."/>
+      <w:lvlJc w:val="right"/>
+      <w:pPr>
+        <w:ind w:left="4320" w:hanging="180"/>
+      </w:pPr>
+    </w:lvl>
+    <w:lvl w:ilvl="6" w:tplc="0C0A000F" w:tentative="1">
+      <w:start w:val="1"/>
+      <w:numFmt w:val="decimal"/>
+      <w:lvlText w:val="%7."/>
+      <w:lvlJc w:val="left"/>
+      <w:pPr>
+        <w:ind w:left="5040" w:hanging="360"/>
+      </w:pPr>
+    </w:lvl>
+    <w:lvl w:ilvl="7" w:tplc="0C0A0019" w:tentative="1">
+      <w:start w:val="1"/>
+      <w:numFmt w:val="lowerLetter"/>
+      <w:lvlText w:val="%8."/>
+      <w:lvlJc w:val="left"/>
+      <w:pPr>
+        <w:ind w:left="5760" w:hanging="360"/>
+      </w:pPr>
+    </w:lvl>
+    <w:lvl w:ilvl="8" w:tplc="0C0A001B" w:tentative="1">
+      <w:start w:val="1"/>
+      <w:numFmt w:val="lowerRoman"/>
+      <w:lvlText w:val="%9."/>
+      <w:lvlJc w:val="right"/>
+      <w:pPr>
+        <w:ind w:left="6480" w:hanging="180"/>
+      </w:pPr>
+    </w:lvl>
+  </w:abstractNum>
   <w:num w:numId="1">
+    <w:abstractNumId w:val="1"/>
+  </w:num>
+  <w:num w:numId="2">
+    <w:abstractNumId w:val="7"/>
+  </w:num>
+  <w:num w:numId="3">
+    <w:abstractNumId w:val="3"/>
+  </w:num>
+  <w:num w:numId="4">
     <w:abstractNumId w:val="0"/>
   </w:num>
-  <w:num w:numId="2">
-    <w:abstractNumId w:val="1"/>
+  <w:num w:numId="5">
+    <w:abstractNumId w:val="9"/>
+  </w:num>
+  <w:num w:numId="6">
+    <w:abstractNumId w:val="5"/>
+  </w:num>
+  <w:num w:numId="7">
+    <w:abstractNumId w:val="4"/>
+  </w:num>
+  <w:num w:numId="8">
+    <w:abstractNumId w:val="2"/>
+  </w:num>
+  <w:num w:numId="9">
+    <w:abstractNumId w:val="6"/>
+  </w:num>
+  <w:num w:numId="10">
+    <w:abstractNumId w:val="8"/>
   </w:num>
 </w:numbering>
 </file>
 
 <file path=word/styles.xml><?xml version="1.0" encoding="utf-8"?>
-<w:styles xmlns:mc="http://schemas.openxmlformats.org/markup-compatibility/2006" xmlns:r="http://schemas.openxmlformats.org/officeDocument/2006/relationships" xmlns:w="http://schemas.openxmlformats.org/wordprocessingml/2006/main" xmlns:w14="http://schemas.microsoft.com/office/word/2010/wordml" xmlns:w15="http://schemas.microsoft.com/office/word/2012/wordml" mc:Ignorable="w14 w15">
+<w:styles xmlns:mc="http://schemas.openxmlformats.org/markup-compatibility/2006" xmlns:r="http://schemas.openxmlformats.org/officeDocument/2006/relationships" xmlns:w="http://schemas.openxmlformats.org/wordprocessingml/2006/main" xmlns:w14="http://schemas.microsoft.com/office/word/2010/wordml" xmlns:w15="http://schemas.microsoft.com/office/word/2012/wordml" xmlns:w16cid="http://schemas.microsoft.com/office/word/2016/wordml/cid" xmlns:w16se="http://schemas.microsoft.com/office/word/2015/wordml/symex" mc:Ignorable="w14 w15 w16se w16cid">
   <w:docDefaults>
     <w:rPrDefault>
       <w:rPr>
@@ -816,7 +3032,7 @@
       </w:pPr>
     </w:pPrDefault>
   </w:docDefaults>
-  <w:latentStyles w:defLockedState="0" w:defUIPriority="99" w:defSemiHidden="0" w:defUnhideWhenUsed="0" w:defQFormat="0" w:count="371">
+  <w:latentStyles w:defLockedState="0" w:defUIPriority="99" w:defSemiHidden="0" w:defUnhideWhenUsed="0" w:defQFormat="0" w:count="377">
     <w:lsdException w:name="Normal" w:uiPriority="0" w:qFormat="1"/>
     <w:lsdException w:name="heading 1" w:uiPriority="9" w:qFormat="1"/>
     <w:lsdException w:name="heading 2" w:semiHidden="1" w:uiPriority="9" w:unhideWhenUsed="1" w:qFormat="1"/>
@@ -964,11 +3180,8 @@
     <w:lsdException w:name="Table 3D effects 3" w:semiHidden="1" w:unhideWhenUsed="1"/>
     <w:lsdException w:name="Table Contemporary" w:semiHidden="1" w:unhideWhenUsed="1"/>
     <w:lsdException w:name="Table Elegant" w:semiHidden="1" w:unhideWhenUsed="1"/>
-    <w:lsdException w:name="Table Professional" w:semiHidden="1" w:unhideWhenUsed="1"/>
     <w:lsdException w:name="Table Subtle 1" w:semiHidden="1" w:unhideWhenUsed="1"/>
     <w:lsdException w:name="Table Subtle 2" w:semiHidden="1" w:unhideWhenUsed="1"/>
-    <w:lsdException w:name="Table Web 1" w:semiHidden="1" w:unhideWhenUsed="1"/>
-    <w:lsdException w:name="Table Web 2" w:semiHidden="1" w:unhideWhenUsed="1"/>
     <w:lsdException w:name="Table Web 3" w:semiHidden="1" w:unhideWhenUsed="1"/>
     <w:lsdException w:name="Balloon Text" w:semiHidden="1" w:unhideWhenUsed="1"/>
     <w:lsdException w:name="Table Grid" w:uiPriority="39"/>
@@ -1188,6 +3401,12 @@
     <w:lsdException w:name="List Table 5 Dark Accent 6" w:uiPriority="50"/>
     <w:lsdException w:name="List Table 6 Colorful Accent 6" w:uiPriority="51"/>
     <w:lsdException w:name="List Table 7 Colorful Accent 6" w:uiPriority="52"/>
+    <w:lsdException w:name="Mention" w:semiHidden="1" w:unhideWhenUsed="1"/>
+    <w:lsdException w:name="Smart Hyperlink" w:semiHidden="1" w:unhideWhenUsed="1"/>
+    <w:lsdException w:name="Hashtag" w:semiHidden="1" w:unhideWhenUsed="1"/>
+    <w:lsdException w:name="Unresolved Mention" w:semiHidden="1" w:unhideWhenUsed="1"/>
+    <w:lsdException w:name="Smart Link" w:semiHidden="1" w:unhideWhenUsed="1"/>
+    <w:lsdException w:name="Smart Link Error" w:semiHidden="1" w:unhideWhenUsed="1"/>
   </w:latentStyles>
   <w:style w:type="paragraph" w:default="1" w:styleId="Normal">
     <w:name w:val="Normal"/>

</xml_diff>